<commit_message>
tex-be átírás, és haladás
</commit_message>
<xml_diff>
--- a/Szakdolgozat beszámoló.docx
+++ b/Szakdolgozat beszámoló.docx
@@ -2959,54 +2959,60 @@
         </w:rPr>
       </w:pPr>
       <w:r>
-        <w:t xml:space="preserve">A jelen példában 3 részre van bontva a kotta, szöveg, akkord, pozíció. Ahhoz, hogy ebből tudjon  működni a konzolra kiiratás a megfelelő pozíciókkal, az indexelést tettem lista adatstruktúrába, hogy meglegyen mindegyik </w:t>
-      </w:r>
+        <w:t>A jelen példában 3 részre van bontva a kotta, szöveg, akkord, pozíció. Ahhoz, hogy ebből tudjon  működni a konzolra kiiratás a megfelelő pozíciókkal, az indexelést tettem lista adatstrukt</w:t>
+      </w:r>
+      <w:r>
+        <w:t>úrába, hogy meglegyen mindegyik akkordnak a megfelelő pozíciója. Kétfajta adat kerül tárolásra, az egyik mindenképpen az, hogy az xml-ben megadott string alapján melyik indexű karakternél található a szegmens szövegében a string maga, mert az jelöli az akkord helyét.</w:t>
+      </w:r>
+      <w:r>
+        <w:t xml:space="preserve"> A másik pedig maga a string ami kiadja a kotta véglegesítését, a konkatenált akkord, - és szóközszámmal, valamint a kotta szövegével.</w:t>
+      </w:r>
+    </w:p>
+    <w:p>
+      <w:pPr>
+        <w:pStyle w:val="Standard"/>
+        <w:rPr>
+          <w:rFonts w:hint="eastAsia"/>
+        </w:rPr>
+      </w:pPr>
+    </w:p>
+    <w:p>
+      <w:pPr>
+        <w:pStyle w:val="Standard"/>
+        <w:rPr>
+          <w:rFonts w:hint="eastAsia"/>
+          <w:b/>
+          <w:u w:val="single"/>
+        </w:rPr>
+      </w:pPr>
+      <w:r>
+        <w:rPr>
+          <w:b/>
+          <w:u w:val="single"/>
+        </w:rPr>
+        <w:t>Opencv</w:t>
+      </w:r>
+    </w:p>
+    <w:p>
+      <w:pPr>
+        <w:pStyle w:val="Standard"/>
+        <w:rPr>
+          <w:rFonts w:hint="eastAsia"/>
+        </w:rPr>
+      </w:pPr>
+      <w:r>
+        <w:t>--todo</w:t>
+      </w:r>
+    </w:p>
+    <w:p>
+      <w:pPr>
+        <w:pStyle w:val="Standard"/>
+        <w:rPr>
+          <w:rFonts w:hint="eastAsia"/>
+        </w:rPr>
+      </w:pPr>
       <w:bookmarkStart w:id="0" w:name="_GoBack"/>
       <w:bookmarkEnd w:id="0"/>
-    </w:p>
-    <w:p>
-      <w:pPr>
-        <w:pStyle w:val="Standard"/>
-        <w:rPr>
-          <w:rFonts w:hint="eastAsia"/>
-        </w:rPr>
-      </w:pPr>
-    </w:p>
-    <w:p>
-      <w:pPr>
-        <w:pStyle w:val="Standard"/>
-        <w:rPr>
-          <w:rFonts w:hint="eastAsia"/>
-          <w:b/>
-          <w:u w:val="single"/>
-        </w:rPr>
-      </w:pPr>
-      <w:r>
-        <w:rPr>
-          <w:b/>
-          <w:u w:val="single"/>
-        </w:rPr>
-        <w:t>Opencv</w:t>
-      </w:r>
-    </w:p>
-    <w:p>
-      <w:pPr>
-        <w:pStyle w:val="Standard"/>
-        <w:rPr>
-          <w:rFonts w:hint="eastAsia"/>
-        </w:rPr>
-      </w:pPr>
-      <w:r>
-        <w:t>--todo</w:t>
-      </w:r>
-    </w:p>
-    <w:p>
-      <w:pPr>
-        <w:pStyle w:val="Standard"/>
-        <w:rPr>
-          <w:rFonts w:hint="eastAsia"/>
-        </w:rPr>
-      </w:pPr>
     </w:p>
     <w:p>
       <w:pPr>

</xml_diff>

<commit_message>
kód helyrepofozás, tex-be haladás
</commit_message>
<xml_diff>
--- a/Szakdolgozat beszámoló.docx
+++ b/Szakdolgozat beszámoló.docx
@@ -68,89 +68,7 @@
           <w:bCs/>
           <w:u w:val="single"/>
         </w:rPr>
-        <w:t>Mintaadathalmaz bemutatása:</w:t>
-      </w:r>
-    </w:p>
-    <w:p>
-      <w:pPr>
-        <w:pStyle w:val="Standard"/>
-        <w:rPr>
-          <w:rFonts w:hint="eastAsia"/>
-        </w:rPr>
-      </w:pPr>
-      <w:r>
-        <w:t>A mintaadathalmazom egy szöveges akkordkotta. Tehát semmilyen hangjegyek nem találhatóak benne, viszont színekkel van megkülönböztetve, hogy mi az akkord, a szöveg, a basszus akkord, vagy egy transzponálás, mind ezek a következők szerint:</w:t>
-      </w:r>
-    </w:p>
-    <w:p>
-      <w:pPr>
-        <w:pStyle w:val="Listaszerbekezds"/>
-        <w:numPr>
-          <w:ilvl w:val="0"/>
-          <w:numId w:val="2"/>
-        </w:numPr>
-        <w:rPr>
-          <w:rFonts w:hint="eastAsia"/>
-        </w:rPr>
-      </w:pPr>
-      <w:r>
-        <w:t>Fekete: dalszöveg</w:t>
-      </w:r>
-    </w:p>
-    <w:p>
-      <w:pPr>
-        <w:pStyle w:val="Listaszerbekezds"/>
-        <w:numPr>
-          <w:ilvl w:val="0"/>
-          <w:numId w:val="1"/>
-        </w:numPr>
-        <w:rPr>
-          <w:rFonts w:hint="eastAsia"/>
-        </w:rPr>
-      </w:pPr>
-      <w:r>
-        <w:t>Kék: akkord</w:t>
-      </w:r>
-    </w:p>
-    <w:p>
-      <w:pPr>
-        <w:pStyle w:val="Listaszerbekezds"/>
-        <w:numPr>
-          <w:ilvl w:val="0"/>
-          <w:numId w:val="1"/>
-        </w:numPr>
-        <w:rPr>
-          <w:rFonts w:hint="eastAsia"/>
-        </w:rPr>
-      </w:pPr>
-      <w:r>
-        <w:t>Piros: basszus akkord</w:t>
-      </w:r>
-    </w:p>
-    <w:p>
-      <w:pPr>
-        <w:pStyle w:val="Listaszerbekezds"/>
-        <w:numPr>
-          <w:ilvl w:val="0"/>
-          <w:numId w:val="1"/>
-        </w:numPr>
-        <w:rPr>
-          <w:rFonts w:hint="eastAsia"/>
-        </w:rPr>
-      </w:pPr>
-      <w:r>
-        <w:t>Zöld: transzponált akkord</w:t>
-      </w:r>
-    </w:p>
-    <w:p>
-      <w:pPr>
-        <w:pStyle w:val="Standard"/>
-        <w:rPr>
-          <w:rFonts w:hint="eastAsia"/>
-        </w:rPr>
-      </w:pPr>
-      <w:r>
-        <w:t>A programom feladata az lesz, hogy a képet beolvasva meg tudja különböztetni a dalszöveget, az akkordoktól. Miután ez megtörtént egy listához fogja rendelni azt a kiválasztott akkordot, amit majd a felhasználó által kiválasztott hangnemhez fog társítani a megfelelő módon. Például van egy ilyen kottám:</w:t>
+        <w:t xml:space="preserve"> </w:t>
       </w:r>
     </w:p>
     <w:p>
@@ -216,11 +134,7 @@
         </w:rPr>
       </w:pPr>
       <w:r>
-        <w:t>Akkor a program megállapítja, hogy ez milyen hangnemben van, az által, hogy milyen akkordok szerepelnek benne a legtöbbször, valamint, a kezdő akkord szerint (viszont most ez megtévesztő, mert F-el kezdődik, miközben a dal C-dúrban van). Mind ez után a felhasználó kiválasztja, hogy milyen hangnembe szeretné lementeni a kottát, tegyük fel, hogy G-dúrban. Ilyenkor az F akkord-</w:t>
-      </w:r>
-      <w:r>
-        <w:lastRenderedPageBreak/>
-        <w:t>hármas C-re, a G D-re, a C G-re és az am em-ra fog változni és így ez a kotta meg lesz G-dúrban. Ahhoz, hogy ez lementhető legyen, ugye vissza kell illeszteni a megfelelő karaktereket a megfelelő színben a képhez, ez a folyamat úgy fog kinézni, hogy a kiválasztott akkordok, mikor szöveggé alakulnak azután el is fognak tűnni a képről, és majd a visszaillesztésnél, a lementett koordináták szerint kerülnek vissza a megfelelő akkordok.</w:t>
+        <w:t>Akkor a program megállapítja, hogy ez milyen hangnemben van, az által, hogy milyen akkordok szerepelnek benne a legtöbbször, valamint, a kezdő akkord szerint (viszont most ez megtévesztő, mert F-el kezdődik, miközben a dal C-dúrban van). Mind ez után a felhasználó kiválasztja, hogy milyen hangnembe szeretné lementeni a kottát, tegyük fel, hogy G-dúrban. Ilyenkor az F akkord-hármas C-re, a G D-re, a C G-re és az am em-ra fog változni és így ez a kotta meg lesz G-dúrban. Ahhoz, hogy ez lementhető legyen, ugye vissza kell illeszteni a megfelelő karaktereket a megfelelő színben a képhez, ez a folyamat úgy fog kinézni, hogy a kiválasztott akkordok, mikor szöveggé alakulnak azután el is fognak tűnni a képről, és majd a visszaillesztésnél, a lementett koordináták szerint kerülnek vissza a megfelelő akkordok.</w:t>
       </w:r>
     </w:p>
     <w:p>
@@ -281,7 +195,11 @@
         </w:rPr>
       </w:pPr>
       <w:r>
-        <w:t>Az RDF az URI-val nevezi meg azt a kapcsolatot, amivel a link működik az interneten, hogy egyik pontból a másikba elnavigáljon. (Ezt nevezzük hármasoknak) Ezzel az egyszerű modellel lehetővé válik az, hogy struktúrált vagy félig struktúrált adathalmazok is keverhetővé, közzétehetővé és megoszthatóvá váljanak.</w:t>
+        <w:t xml:space="preserve">Az RDF az URI-val nevezi meg azt a kapcsolatot, amivel a link működik az interneten, hogy egyik pontból a másikba elnavigáljon. (Ezt nevezzük hármasoknak) Ezzel az egyszerű modellel lehetővé </w:t>
+      </w:r>
+      <w:r>
+        <w:lastRenderedPageBreak/>
+        <w:t>válik az, hogy struktúrált vagy félig struktúrált adathalmazok is keverhetővé, közzétehetővé és megoszthatóvá váljanak.</w:t>
       </w:r>
     </w:p>
     <w:p>
@@ -605,6 +523,7 @@
         </w:rPr>
       </w:pPr>
       <w:r>
+        <w:lastRenderedPageBreak/>
         <w:t xml:space="preserve">  akkord</w:t>
       </w:r>
     </w:p>
@@ -1168,138 +1087,194 @@
         <w:rPr>
           <w:rFonts w:hint="eastAsia"/>
         </w:rPr>
+        <w:t xml:space="preserve">         &lt;type&gt;whole&lt;/type&gt;</w:t>
+      </w:r>
+    </w:p>
+    <w:p>
+      <w:pPr>
+        <w:pStyle w:val="Standard"/>
+        <w:ind w:firstLine="567"/>
+        <w:rPr>
+          <w:rFonts w:hint="eastAsia"/>
+        </w:rPr>
+      </w:pPr>
+      <w:r>
+        <w:rPr>
+          <w:rFonts w:hint="eastAsia"/>
+        </w:rPr>
+        <w:t xml:space="preserve">       &lt;/note&gt;</w:t>
+      </w:r>
+    </w:p>
+    <w:p>
+      <w:pPr>
+        <w:pStyle w:val="Standard"/>
+        <w:ind w:firstLine="567"/>
+        <w:rPr>
+          <w:rFonts w:hint="eastAsia"/>
+        </w:rPr>
+      </w:pPr>
+      <w:r>
+        <w:rPr>
+          <w:rFonts w:hint="eastAsia"/>
+        </w:rPr>
+        <w:t xml:space="preserve">     &lt;/measure&gt;</w:t>
+      </w:r>
+    </w:p>
+    <w:p>
+      <w:pPr>
+        <w:pStyle w:val="Standard"/>
+        <w:ind w:firstLine="567"/>
+        <w:rPr>
+          <w:rFonts w:hint="eastAsia"/>
+        </w:rPr>
+      </w:pPr>
+      <w:r>
+        <w:rPr>
+          <w:rFonts w:hint="eastAsia"/>
+        </w:rPr>
+        <w:t xml:space="preserve">   &lt;/part&gt;</w:t>
+      </w:r>
+    </w:p>
+    <w:p>
+      <w:pPr>
+        <w:pStyle w:val="Standard"/>
+        <w:ind w:firstLine="567"/>
+        <w:rPr>
+          <w:rFonts w:hint="eastAsia"/>
+        </w:rPr>
+      </w:pPr>
+      <w:r>
+        <w:rPr>
+          <w:rFonts w:hint="eastAsia"/>
+        </w:rPr>
+        <w:t xml:space="preserve"> &lt;/score-partwise&gt;</w:t>
+      </w:r>
+    </w:p>
+    <w:p>
+      <w:pPr>
+        <w:pStyle w:val="Standard"/>
+        <w:ind w:firstLine="567"/>
+        <w:rPr>
+          <w:rFonts w:hint="eastAsia"/>
+        </w:rPr>
+      </w:pPr>
+    </w:p>
+    <w:p>
+      <w:pPr>
+        <w:pStyle w:val="Standard"/>
+        <w:rPr>
+          <w:rFonts w:hint="eastAsia"/>
+        </w:rPr>
+      </w:pPr>
+      <w:r>
+        <w:t>Ez a MusicXML egyik példája, a kotta tárolására. Mivel a minta adat, tehát az itt jelenlevő kották másképpen épülnek fel, ahogy az feljebb is említésre került, így egy saját xml valahogy így nézne ki</w:t>
+      </w:r>
+    </w:p>
+    <w:p>
+      <w:pPr>
+        <w:pStyle w:val="Standard"/>
+        <w:rPr>
+          <w:rFonts w:hint="eastAsia"/>
+        </w:rPr>
+      </w:pPr>
+    </w:p>
+    <w:p>
+      <w:pPr>
+        <w:pStyle w:val="Standard"/>
+        <w:rPr>
+          <w:rFonts w:hint="eastAsia"/>
+        </w:rPr>
+      </w:pPr>
+      <w:r>
+        <w:rPr>
+          <w:rFonts w:hint="eastAsia"/>
+        </w:rPr>
+        <w:t>&lt;?xml version="1.1" encoding="UTF-8" standalone="no"?&gt;</w:t>
+      </w:r>
+    </w:p>
+    <w:p>
+      <w:pPr>
+        <w:pStyle w:val="Standard"/>
+        <w:rPr>
+          <w:rFonts w:hint="eastAsia"/>
+        </w:rPr>
+      </w:pPr>
+      <w:r>
+        <w:rPr>
+          <w:rFonts w:hint="eastAsia"/>
+        </w:rPr>
+        <w:t xml:space="preserve"> &lt;sheet&gt;</w:t>
+      </w:r>
+    </w:p>
+    <w:p>
+      <w:pPr>
+        <w:pStyle w:val="Standard"/>
+        <w:rPr>
+          <w:rFonts w:hint="eastAsia"/>
+        </w:rPr>
+      </w:pPr>
+      <w:r>
+        <w:rPr>
+          <w:rFonts w:hint="eastAsia"/>
+        </w:rPr>
+        <w:t xml:space="preserve">    &lt;key&gt;</w:t>
+      </w:r>
+    </w:p>
+    <w:p>
+      <w:pPr>
+        <w:pStyle w:val="Standard"/>
+        <w:rPr>
+          <w:rFonts w:hint="eastAsia"/>
+        </w:rPr>
+      </w:pPr>
+      <w:r>
+        <w:rPr>
+          <w:rFonts w:hint="eastAsia"/>
+        </w:rPr>
+        <w:t xml:space="preserve">        &lt;note&gt;C&lt;/note&gt;</w:t>
+      </w:r>
+    </w:p>
+    <w:p>
+      <w:pPr>
+        <w:pStyle w:val="Standard"/>
+        <w:rPr>
+          <w:rFonts w:hint="eastAsia"/>
+        </w:rPr>
+      </w:pPr>
+      <w:r>
+        <w:rPr>
+          <w:rFonts w:hint="eastAsia"/>
+        </w:rPr>
         <w:lastRenderedPageBreak/>
-        <w:t xml:space="preserve">         &lt;type&gt;whole&lt;/type&gt;</w:t>
-      </w:r>
-    </w:p>
-    <w:p>
-      <w:pPr>
-        <w:pStyle w:val="Standard"/>
-        <w:ind w:firstLine="567"/>
-        <w:rPr>
-          <w:rFonts w:hint="eastAsia"/>
-        </w:rPr>
-      </w:pPr>
-      <w:r>
-        <w:rPr>
-          <w:rFonts w:hint="eastAsia"/>
-        </w:rPr>
-        <w:t xml:space="preserve">       &lt;/note&gt;</w:t>
-      </w:r>
-    </w:p>
-    <w:p>
-      <w:pPr>
-        <w:pStyle w:val="Standard"/>
-        <w:ind w:firstLine="567"/>
-        <w:rPr>
-          <w:rFonts w:hint="eastAsia"/>
-        </w:rPr>
-      </w:pPr>
-      <w:r>
-        <w:rPr>
-          <w:rFonts w:hint="eastAsia"/>
-        </w:rPr>
-        <w:t xml:space="preserve">     &lt;/measure&gt;</w:t>
-      </w:r>
-    </w:p>
-    <w:p>
-      <w:pPr>
-        <w:pStyle w:val="Standard"/>
-        <w:ind w:firstLine="567"/>
-        <w:rPr>
-          <w:rFonts w:hint="eastAsia"/>
-        </w:rPr>
-      </w:pPr>
-      <w:r>
-        <w:rPr>
-          <w:rFonts w:hint="eastAsia"/>
-        </w:rPr>
-        <w:t xml:space="preserve">   &lt;/part&gt;</w:t>
-      </w:r>
-    </w:p>
-    <w:p>
-      <w:pPr>
-        <w:pStyle w:val="Standard"/>
-        <w:ind w:firstLine="567"/>
-        <w:rPr>
-          <w:rFonts w:hint="eastAsia"/>
-        </w:rPr>
-      </w:pPr>
-      <w:r>
-        <w:rPr>
-          <w:rFonts w:hint="eastAsia"/>
-        </w:rPr>
-        <w:t xml:space="preserve"> &lt;/score-partwise&gt;</w:t>
-      </w:r>
-    </w:p>
-    <w:p>
-      <w:pPr>
-        <w:pStyle w:val="Standard"/>
-        <w:ind w:firstLine="567"/>
-        <w:rPr>
-          <w:rFonts w:hint="eastAsia"/>
-        </w:rPr>
-      </w:pPr>
-    </w:p>
-    <w:p>
-      <w:pPr>
-        <w:pStyle w:val="Standard"/>
-        <w:rPr>
-          <w:rFonts w:hint="eastAsia"/>
-        </w:rPr>
-      </w:pPr>
-      <w:r>
-        <w:t>Ez a MusicXML egyik példája, a kotta tárolására. Mivel a minta adat, tehát az itt jelenlevő kották másképpen épülnek fel, ahogy az feljebb is említésre került, így egy saját xml valahogy így nézne ki</w:t>
-      </w:r>
-    </w:p>
-    <w:p>
-      <w:pPr>
-        <w:pStyle w:val="Standard"/>
-        <w:rPr>
-          <w:rFonts w:hint="eastAsia"/>
-        </w:rPr>
-      </w:pPr>
-    </w:p>
-    <w:p>
-      <w:pPr>
-        <w:pStyle w:val="Standard"/>
-        <w:rPr>
-          <w:rFonts w:hint="eastAsia"/>
-        </w:rPr>
-      </w:pPr>
-      <w:r>
-        <w:rPr>
-          <w:rFonts w:hint="eastAsia"/>
-        </w:rPr>
-        <w:t>&lt;?xml version="1.1" encoding="UTF-8" standalone="no"?&gt;</w:t>
-      </w:r>
-    </w:p>
-    <w:p>
-      <w:pPr>
-        <w:pStyle w:val="Standard"/>
-        <w:rPr>
-          <w:rFonts w:hint="eastAsia"/>
-        </w:rPr>
-      </w:pPr>
-      <w:r>
-        <w:rPr>
-          <w:rFonts w:hint="eastAsia"/>
-        </w:rPr>
-        <w:t xml:space="preserve"> &lt;sheet&gt;</w:t>
-      </w:r>
-    </w:p>
-    <w:p>
-      <w:pPr>
-        <w:pStyle w:val="Standard"/>
-        <w:rPr>
-          <w:rFonts w:hint="eastAsia"/>
-        </w:rPr>
-      </w:pPr>
-      <w:r>
-        <w:rPr>
-          <w:rFonts w:hint="eastAsia"/>
-        </w:rPr>
-        <w:t xml:space="preserve">    &lt;key&gt;</w:t>
+        <w:t xml:space="preserve">        &lt;chord&gt;major&lt;/chord&gt;</w:t>
+      </w:r>
+    </w:p>
+    <w:p>
+      <w:pPr>
+        <w:pStyle w:val="Standard"/>
+        <w:rPr>
+          <w:rFonts w:hint="eastAsia"/>
+        </w:rPr>
+      </w:pPr>
+      <w:r>
+        <w:rPr>
+          <w:rFonts w:hint="eastAsia"/>
+        </w:rPr>
+        <w:t xml:space="preserve">    &lt;/key&gt;</w:t>
+      </w:r>
+    </w:p>
+    <w:p>
+      <w:pPr>
+        <w:pStyle w:val="Standard"/>
+        <w:rPr>
+          <w:rFonts w:hint="eastAsia"/>
+        </w:rPr>
+      </w:pPr>
+      <w:r>
+        <w:rPr>
+          <w:rFonts w:hint="eastAsia"/>
+        </w:rPr>
+        <w:t xml:space="preserve">    &lt;segment id="1"&gt;</w:t>
       </w:r>
     </w:p>
     <w:p>
@@ -1324,38 +1299,588 @@
         </w:rPr>
       </w:pPr>
       <w:r>
-        <w:rPr>
-          <w:rFonts w:hint="eastAsia"/>
-        </w:rPr>
-        <w:t xml:space="preserve">        &lt;chord&gt;major&lt;/chord&gt;</w:t>
-      </w:r>
-    </w:p>
-    <w:p>
-      <w:pPr>
-        <w:pStyle w:val="Standard"/>
-        <w:rPr>
-          <w:rFonts w:hint="eastAsia"/>
-        </w:rPr>
-      </w:pPr>
-      <w:r>
-        <w:rPr>
-          <w:rFonts w:hint="eastAsia"/>
-        </w:rPr>
-        <w:t xml:space="preserve">    &lt;/key&gt;</w:t>
-      </w:r>
-    </w:p>
-    <w:p>
-      <w:pPr>
-        <w:pStyle w:val="Standard"/>
-        <w:rPr>
-          <w:rFonts w:hint="eastAsia"/>
-        </w:rPr>
-      </w:pPr>
-      <w:r>
-        <w:rPr>
-          <w:rFonts w:hint="eastAsia"/>
-        </w:rPr>
-        <w:t xml:space="preserve">    &lt;segment id="1"&gt;</w:t>
+        <w:t xml:space="preserve">        &lt;text&gt;Tied a dics</w:t>
+      </w:r>
+      <w:r>
+        <w:rPr>
+          <w:rFonts w:hint="cs"/>
+        </w:rPr>
+        <w:t>ő</w:t>
+      </w:r>
+      <w:r>
+        <w:t>s</w:t>
+      </w:r>
+      <w:r>
+        <w:rPr>
+          <w:rFonts w:hint="eastAsia"/>
+        </w:rPr>
+        <w:t>é</w:t>
+      </w:r>
+      <w:r>
+        <w:t>g, &lt;/text&gt;</w:t>
+      </w:r>
+    </w:p>
+    <w:p>
+      <w:pPr>
+        <w:pStyle w:val="Standard"/>
+        <w:rPr>
+          <w:rFonts w:hint="eastAsia"/>
+        </w:rPr>
+      </w:pPr>
+      <w:r>
+        <w:t xml:space="preserve">        &lt;position&gt;</w:t>
+      </w:r>
+      <w:r>
+        <w:rPr>
+          <w:rFonts w:hint="cs"/>
+        </w:rPr>
+        <w:t>ő</w:t>
+      </w:r>
+      <w:r>
+        <w:t>s</w:t>
+      </w:r>
+      <w:r>
+        <w:rPr>
+          <w:rFonts w:hint="eastAsia"/>
+        </w:rPr>
+        <w:t>é</w:t>
+      </w:r>
+      <w:r>
+        <w:t>g&lt;/position&gt;</w:t>
+      </w:r>
+    </w:p>
+    <w:p>
+      <w:pPr>
+        <w:pStyle w:val="Standard"/>
+        <w:rPr>
+          <w:rFonts w:hint="eastAsia"/>
+        </w:rPr>
+      </w:pPr>
+      <w:r>
+        <w:rPr>
+          <w:rFonts w:hint="eastAsia"/>
+        </w:rPr>
+        <w:t xml:space="preserve">    &lt;/segment&gt;</w:t>
+      </w:r>
+    </w:p>
+    <w:p>
+      <w:pPr>
+        <w:pStyle w:val="Standard"/>
+        <w:rPr>
+          <w:rFonts w:hint="eastAsia"/>
+        </w:rPr>
+      </w:pPr>
+      <w:r>
+        <w:rPr>
+          <w:rFonts w:hint="eastAsia"/>
+        </w:rPr>
+        <w:t xml:space="preserve">    &lt;segment id="2"&gt;</w:t>
+      </w:r>
+    </w:p>
+    <w:p>
+      <w:pPr>
+        <w:pStyle w:val="Standard"/>
+        <w:rPr>
+          <w:rFonts w:hint="eastAsia"/>
+        </w:rPr>
+      </w:pPr>
+      <w:r>
+        <w:rPr>
+          <w:rFonts w:hint="eastAsia"/>
+        </w:rPr>
+        <w:t xml:space="preserve">        &lt;note&gt;em7&lt;/note&gt;</w:t>
+      </w:r>
+    </w:p>
+    <w:p>
+      <w:pPr>
+        <w:pStyle w:val="Standard"/>
+        <w:rPr>
+          <w:rFonts w:hint="eastAsia"/>
+        </w:rPr>
+      </w:pPr>
+      <w:r>
+        <w:rPr>
+          <w:rFonts w:hint="eastAsia"/>
+        </w:rPr>
+        <w:t xml:space="preserve">        &lt;text&gt;</w:t>
+      </w:r>
+      <w:r>
+        <w:rPr>
+          <w:rFonts w:hint="eastAsia"/>
+        </w:rPr>
+        <w:t>é</w:t>
+      </w:r>
+      <w:r>
+        <w:rPr>
+          <w:rFonts w:hint="eastAsia"/>
+        </w:rPr>
+        <w:t>s im</w:t>
+      </w:r>
+      <w:r>
+        <w:rPr>
+          <w:rFonts w:hint="eastAsia"/>
+        </w:rPr>
+        <w:t>á</w:t>
+      </w:r>
+      <w:r>
+        <w:rPr>
+          <w:rFonts w:hint="eastAsia"/>
+        </w:rPr>
+        <w:t>d</w:t>
+      </w:r>
+      <w:r>
+        <w:rPr>
+          <w:rFonts w:hint="eastAsia"/>
+        </w:rPr>
+        <w:t>á</w:t>
+      </w:r>
+      <w:r>
+        <w:rPr>
+          <w:rFonts w:hint="eastAsia"/>
+        </w:rPr>
+        <w:t>s,\n&lt;/text&gt;</w:t>
+      </w:r>
+    </w:p>
+    <w:p>
+      <w:pPr>
+        <w:pStyle w:val="Standard"/>
+        <w:rPr>
+          <w:rFonts w:hint="eastAsia"/>
+        </w:rPr>
+      </w:pPr>
+      <w:r>
+        <w:rPr>
+          <w:rFonts w:hint="eastAsia"/>
+        </w:rPr>
+        <w:t xml:space="preserve">        &lt;position&gt;im&lt;/position&gt;</w:t>
+      </w:r>
+    </w:p>
+    <w:p>
+      <w:pPr>
+        <w:pStyle w:val="Standard"/>
+        <w:rPr>
+          <w:rFonts w:hint="eastAsia"/>
+        </w:rPr>
+      </w:pPr>
+      <w:r>
+        <w:rPr>
+          <w:rFonts w:hint="eastAsia"/>
+        </w:rPr>
+        <w:t xml:space="preserve">    &lt;/segment&gt;</w:t>
+      </w:r>
+      <w:bookmarkStart w:id="0" w:name="_GoBack"/>
+      <w:bookmarkEnd w:id="0"/>
+    </w:p>
+    <w:p>
+      <w:pPr>
+        <w:pStyle w:val="Standard"/>
+        <w:rPr>
+          <w:rFonts w:hint="eastAsia"/>
+        </w:rPr>
+      </w:pPr>
+      <w:r>
+        <w:rPr>
+          <w:rFonts w:hint="eastAsia"/>
+        </w:rPr>
+        <w:t xml:space="preserve">    &lt;segment id="3"&gt;</w:t>
+      </w:r>
+    </w:p>
+    <w:p>
+      <w:pPr>
+        <w:pStyle w:val="Standard"/>
+        <w:rPr>
+          <w:rFonts w:hint="eastAsia"/>
+        </w:rPr>
+      </w:pPr>
+      <w:r>
+        <w:rPr>
+          <w:rFonts w:hint="eastAsia"/>
+        </w:rPr>
+        <w:t xml:space="preserve">        &lt;note&gt;F&lt;/note&gt;</w:t>
+      </w:r>
+    </w:p>
+    <w:p>
+      <w:pPr>
+        <w:pStyle w:val="Standard"/>
+        <w:rPr>
+          <w:rFonts w:hint="eastAsia"/>
+        </w:rPr>
+      </w:pPr>
+      <w:r>
+        <w:rPr>
+          <w:rFonts w:hint="eastAsia"/>
+        </w:rPr>
+        <w:t xml:space="preserve">        &lt;text&gt;Felemelj</w:t>
+      </w:r>
+      <w:r>
+        <w:rPr>
+          <w:rFonts w:hint="eastAsia"/>
+        </w:rPr>
+        <w:t>ü</w:t>
+      </w:r>
+      <w:r>
+        <w:rPr>
+          <w:rFonts w:hint="eastAsia"/>
+        </w:rPr>
+        <w:t>k &lt;/text&gt;</w:t>
+      </w:r>
+    </w:p>
+    <w:p>
+      <w:pPr>
+        <w:pStyle w:val="Standard"/>
+        <w:rPr>
+          <w:rFonts w:hint="eastAsia"/>
+        </w:rPr>
+      </w:pPr>
+      <w:r>
+        <w:rPr>
+          <w:rFonts w:hint="eastAsia"/>
+        </w:rPr>
+        <w:t xml:space="preserve">        &lt;position&gt;elj&lt;/position&gt;</w:t>
+      </w:r>
+    </w:p>
+    <w:p>
+      <w:pPr>
+        <w:pStyle w:val="Standard"/>
+        <w:rPr>
+          <w:rFonts w:hint="eastAsia"/>
+        </w:rPr>
+      </w:pPr>
+      <w:r>
+        <w:rPr>
+          <w:rFonts w:hint="eastAsia"/>
+        </w:rPr>
+        <w:t xml:space="preserve">    &lt;/segment&gt;</w:t>
+      </w:r>
+    </w:p>
+    <w:p>
+      <w:pPr>
+        <w:pStyle w:val="Standard"/>
+        <w:rPr>
+          <w:rFonts w:hint="eastAsia"/>
+        </w:rPr>
+      </w:pPr>
+      <w:r>
+        <w:rPr>
+          <w:rFonts w:hint="eastAsia"/>
+        </w:rPr>
+        <w:t xml:space="preserve">    &lt;segment id="4"&gt;</w:t>
+      </w:r>
+    </w:p>
+    <w:p>
+      <w:pPr>
+        <w:pStyle w:val="Standard"/>
+        <w:rPr>
+          <w:rFonts w:hint="eastAsia"/>
+        </w:rPr>
+      </w:pPr>
+      <w:r>
+        <w:rPr>
+          <w:rFonts w:hint="eastAsia"/>
+        </w:rPr>
+        <w:t xml:space="preserve">        &lt;note&gt;dm&lt;/note&gt;</w:t>
+      </w:r>
+    </w:p>
+    <w:p>
+      <w:pPr>
+        <w:pStyle w:val="Standard"/>
+        <w:rPr>
+          <w:rFonts w:hint="eastAsia"/>
+        </w:rPr>
+      </w:pPr>
+      <w:r>
+        <w:rPr>
+          <w:rFonts w:hint="eastAsia"/>
+        </w:rPr>
+        <w:t xml:space="preserve">        &lt;text&gt;kezeinket\n&lt;/text&gt;</w:t>
+      </w:r>
+    </w:p>
+    <w:p>
+      <w:pPr>
+        <w:pStyle w:val="Standard"/>
+        <w:rPr>
+          <w:rFonts w:hint="eastAsia"/>
+        </w:rPr>
+      </w:pPr>
+      <w:r>
+        <w:rPr>
+          <w:rFonts w:hint="eastAsia"/>
+        </w:rPr>
+        <w:t xml:space="preserve">        &lt;position&gt;in&lt;/position&gt;</w:t>
+      </w:r>
+    </w:p>
+    <w:p>
+      <w:pPr>
+        <w:pStyle w:val="Standard"/>
+        <w:rPr>
+          <w:rFonts w:hint="eastAsia"/>
+        </w:rPr>
+      </w:pPr>
+      <w:r>
+        <w:rPr>
+          <w:rFonts w:hint="eastAsia"/>
+        </w:rPr>
+        <w:t xml:space="preserve">    &lt;/segment&gt;</w:t>
+      </w:r>
+    </w:p>
+    <w:p>
+      <w:pPr>
+        <w:pStyle w:val="Standard"/>
+        <w:rPr>
+          <w:rFonts w:hint="eastAsia"/>
+        </w:rPr>
+      </w:pPr>
+      <w:r>
+        <w:rPr>
+          <w:rFonts w:hint="eastAsia"/>
+        </w:rPr>
+        <w:t xml:space="preserve">    &lt;segment id="5"&gt;</w:t>
+      </w:r>
+    </w:p>
+    <w:p>
+      <w:pPr>
+        <w:pStyle w:val="Standard"/>
+        <w:rPr>
+          <w:rFonts w:hint="eastAsia"/>
+        </w:rPr>
+      </w:pPr>
+      <w:r>
+        <w:rPr>
+          <w:rFonts w:hint="eastAsia"/>
+        </w:rPr>
+        <w:t xml:space="preserve">        &lt;note&gt;F/G&lt;/note&gt;</w:t>
+      </w:r>
+    </w:p>
+    <w:p>
+      <w:pPr>
+        <w:pStyle w:val="Standard"/>
+        <w:rPr>
+          <w:rFonts w:hint="eastAsia"/>
+        </w:rPr>
+      </w:pPr>
+      <w:r>
+        <w:rPr>
+          <w:rFonts w:hint="eastAsia"/>
+        </w:rPr>
+        <w:t xml:space="preserve">        &lt;text&gt;És dics</w:t>
+      </w:r>
+      <w:r>
+        <w:rPr>
+          <w:rFonts w:hint="eastAsia"/>
+        </w:rPr>
+        <w:t>é</w:t>
+      </w:r>
+      <w:r>
+        <w:rPr>
+          <w:rFonts w:hint="eastAsia"/>
+        </w:rPr>
+        <w:t>rj</w:t>
+      </w:r>
+      <w:r>
+        <w:rPr>
+          <w:rFonts w:hint="eastAsia"/>
+        </w:rPr>
+        <w:t>ü</w:t>
+      </w:r>
+      <w:r>
+        <w:rPr>
+          <w:rFonts w:hint="eastAsia"/>
+        </w:rPr>
+        <w:t>k &lt;/text&gt;</w:t>
+      </w:r>
+    </w:p>
+    <w:p>
+      <w:pPr>
+        <w:pStyle w:val="Standard"/>
+        <w:rPr>
+          <w:rFonts w:hint="eastAsia"/>
+        </w:rPr>
+      </w:pPr>
+      <w:r>
+        <w:rPr>
+          <w:rFonts w:hint="eastAsia"/>
+        </w:rPr>
+        <w:t xml:space="preserve">        &lt;position&gt;cs</w:t>
+      </w:r>
+      <w:r>
+        <w:rPr>
+          <w:rFonts w:hint="eastAsia"/>
+        </w:rPr>
+        <w:t>é</w:t>
+      </w:r>
+      <w:r>
+        <w:rPr>
+          <w:rFonts w:hint="eastAsia"/>
+        </w:rPr>
+        <w:t>&lt;/position&gt;</w:t>
+      </w:r>
+    </w:p>
+    <w:p>
+      <w:pPr>
+        <w:pStyle w:val="Standard"/>
+        <w:rPr>
+          <w:rFonts w:hint="eastAsia"/>
+        </w:rPr>
+      </w:pPr>
+      <w:r>
+        <w:rPr>
+          <w:rFonts w:hint="eastAsia"/>
+        </w:rPr>
+        <w:t xml:space="preserve">    &lt;/segment&gt;</w:t>
+      </w:r>
+    </w:p>
+    <w:p>
+      <w:pPr>
+        <w:pStyle w:val="Standard"/>
+        <w:rPr>
+          <w:rFonts w:hint="eastAsia"/>
+        </w:rPr>
+      </w:pPr>
+      <w:r>
+        <w:rPr>
+          <w:rFonts w:hint="eastAsia"/>
+        </w:rPr>
+        <w:t xml:space="preserve">    &lt;segment id="6"&gt;</w:t>
+      </w:r>
+    </w:p>
+    <w:p>
+      <w:pPr>
+        <w:pStyle w:val="Standard"/>
+        <w:rPr>
+          <w:rFonts w:hint="eastAsia"/>
+        </w:rPr>
+      </w:pPr>
+      <w:r>
+        <w:rPr>
+          <w:rFonts w:hint="eastAsia"/>
+        </w:rPr>
+        <w:t xml:space="preserve">        &lt;note&gt;G&lt;/note&gt;</w:t>
+      </w:r>
+    </w:p>
+    <w:p>
+      <w:pPr>
+        <w:pStyle w:val="Standard"/>
+        <w:rPr>
+          <w:rFonts w:hint="eastAsia"/>
+        </w:rPr>
+      </w:pPr>
+      <w:r>
+        <w:rPr>
+          <w:rFonts w:hint="eastAsia"/>
+        </w:rPr>
+        <w:t xml:space="preserve">        &lt;text&gt;szent neved!\n&lt;/text&gt;</w:t>
+      </w:r>
+    </w:p>
+    <w:p>
+      <w:pPr>
+        <w:pStyle w:val="Standard"/>
+        <w:rPr>
+          <w:rFonts w:hint="eastAsia"/>
+        </w:rPr>
+      </w:pPr>
+      <w:r>
+        <w:rPr>
+          <w:rFonts w:hint="eastAsia"/>
+        </w:rPr>
+        <w:t xml:space="preserve">        &lt;position&gt;ved&lt;/position&gt;</w:t>
+      </w:r>
+    </w:p>
+    <w:p>
+      <w:pPr>
+        <w:pStyle w:val="Standard"/>
+        <w:rPr>
+          <w:rFonts w:hint="eastAsia"/>
+        </w:rPr>
+      </w:pPr>
+      <w:r>
+        <w:rPr>
+          <w:rFonts w:hint="eastAsia"/>
+        </w:rPr>
+        <w:t xml:space="preserve">    &lt;/segment&gt;</w:t>
+      </w:r>
+    </w:p>
+    <w:p>
+      <w:pPr>
+        <w:pStyle w:val="Standard"/>
+        <w:rPr>
+          <w:rFonts w:hint="eastAsia"/>
+        </w:rPr>
+      </w:pPr>
+      <w:r>
+        <w:rPr>
+          <w:rFonts w:hint="eastAsia"/>
+        </w:rPr>
+        <w:t xml:space="preserve">    &lt;segment id="7"&gt;</w:t>
+      </w:r>
+    </w:p>
+    <w:p>
+      <w:pPr>
+        <w:pStyle w:val="Standard"/>
+        <w:rPr>
+          <w:rFonts w:hint="eastAsia"/>
+        </w:rPr>
+      </w:pPr>
+      <w:r>
+        <w:rPr>
+          <w:rFonts w:hint="eastAsia"/>
+        </w:rPr>
+        <w:t xml:space="preserve">        &lt;note&gt;G7&lt;/note&gt;</w:t>
+      </w:r>
+    </w:p>
+    <w:p>
+      <w:pPr>
+        <w:pStyle w:val="Standard"/>
+        <w:rPr>
+          <w:rFonts w:hint="eastAsia"/>
+        </w:rPr>
+      </w:pPr>
+      <w:r>
+        <w:rPr>
+          <w:rFonts w:hint="eastAsia"/>
+        </w:rPr>
+        <w:t xml:space="preserve">        &lt;text&gt;Ó, Hatal&lt;/text&gt;</w:t>
+      </w:r>
+    </w:p>
+    <w:p>
+      <w:pPr>
+        <w:pStyle w:val="Standard"/>
+        <w:rPr>
+          <w:rFonts w:hint="eastAsia"/>
+        </w:rPr>
+      </w:pPr>
+      <w:r>
+        <w:rPr>
+          <w:rFonts w:hint="eastAsia"/>
+        </w:rPr>
+        <w:t xml:space="preserve">        &lt;position&gt;Hat&lt;/position&gt;</w:t>
+      </w:r>
+    </w:p>
+    <w:p>
+      <w:pPr>
+        <w:pStyle w:val="Standard"/>
+        <w:rPr>
+          <w:rFonts w:hint="eastAsia"/>
+        </w:rPr>
+      </w:pPr>
+      <w:r>
+        <w:rPr>
+          <w:rFonts w:hint="eastAsia"/>
+        </w:rPr>
+        <w:t xml:space="preserve">    &lt;/segment&gt;</w:t>
+      </w:r>
+    </w:p>
+    <w:p>
+      <w:pPr>
+        <w:pStyle w:val="Standard"/>
+        <w:rPr>
+          <w:rFonts w:hint="eastAsia"/>
+        </w:rPr>
+      </w:pPr>
+      <w:r>
+        <w:rPr>
+          <w:rFonts w:hint="eastAsia"/>
+        </w:rPr>
+        <w:t xml:space="preserve">    &lt;segment id="8"&gt;</w:t>
       </w:r>
     </w:p>
     <w:p>
@@ -1380,16 +1905,162 @@
         </w:rPr>
       </w:pPr>
       <w:r>
-        <w:t xml:space="preserve">        &lt;text&gt;Tied a dics</w:t>
-      </w:r>
-      <w:r>
-        <w:rPr>
-          <w:rFonts w:hint="cs"/>
-        </w:rPr>
-        <w:t>ő</w:t>
-      </w:r>
-      <w:r>
-        <w:t>s</w:t>
+        <w:rPr>
+          <w:rFonts w:hint="eastAsia"/>
+        </w:rPr>
+        <w:t xml:space="preserve">        &lt;text&gt;mas, &lt;/text&gt;</w:t>
+      </w:r>
+    </w:p>
+    <w:p>
+      <w:pPr>
+        <w:pStyle w:val="Standard"/>
+        <w:rPr>
+          <w:rFonts w:hint="eastAsia"/>
+        </w:rPr>
+      </w:pPr>
+      <w:r>
+        <w:rPr>
+          <w:rFonts w:hint="eastAsia"/>
+        </w:rPr>
+        <w:t xml:space="preserve">        &lt;position&gt;mas&lt;/position&gt;</w:t>
+      </w:r>
+    </w:p>
+    <w:p>
+      <w:pPr>
+        <w:pStyle w:val="Standard"/>
+        <w:rPr>
+          <w:rFonts w:hint="eastAsia"/>
+        </w:rPr>
+      </w:pPr>
+      <w:r>
+        <w:rPr>
+          <w:rFonts w:hint="eastAsia"/>
+        </w:rPr>
+        <w:t xml:space="preserve">    &lt;/segment&gt;</w:t>
+      </w:r>
+    </w:p>
+    <w:p>
+      <w:pPr>
+        <w:pStyle w:val="Standard"/>
+        <w:rPr>
+          <w:rFonts w:hint="eastAsia"/>
+        </w:rPr>
+      </w:pPr>
+      <w:r>
+        <w:rPr>
+          <w:rFonts w:hint="eastAsia"/>
+        </w:rPr>
+        <w:t xml:space="preserve">    &lt;segment id="9"&gt;</w:t>
+      </w:r>
+    </w:p>
+    <w:p>
+      <w:pPr>
+        <w:pStyle w:val="Standard"/>
+        <w:rPr>
+          <w:rFonts w:hint="eastAsia"/>
+        </w:rPr>
+      </w:pPr>
+      <w:r>
+        <w:rPr>
+          <w:rFonts w:hint="eastAsia"/>
+        </w:rPr>
+        <w:t xml:space="preserve">        &lt;note&gt;am&lt;/note&gt;</w:t>
+      </w:r>
+    </w:p>
+    <w:p>
+      <w:pPr>
+        <w:pStyle w:val="Standard"/>
+        <w:rPr>
+          <w:rFonts w:hint="eastAsia"/>
+        </w:rPr>
+      </w:pPr>
+      <w:r>
+        <w:rPr>
+          <w:rFonts w:hint="eastAsia"/>
+        </w:rPr>
+        <w:t xml:space="preserve">        &lt;text&gt;Keze nagy csod</w:t>
+      </w:r>
+      <w:r>
+        <w:rPr>
+          <w:rFonts w:hint="eastAsia"/>
+        </w:rPr>
+        <w:t>á</w:t>
+      </w:r>
+      <w:r>
+        <w:rPr>
+          <w:rFonts w:hint="eastAsia"/>
+        </w:rPr>
+        <w:t>kat tesz,\n&lt;/text&gt;</w:t>
+      </w:r>
+    </w:p>
+    <w:p>
+      <w:pPr>
+        <w:pStyle w:val="Standard"/>
+        <w:rPr>
+          <w:rFonts w:hint="eastAsia"/>
+        </w:rPr>
+      </w:pPr>
+      <w:r>
+        <w:rPr>
+          <w:rFonts w:hint="eastAsia"/>
+        </w:rPr>
+        <w:t xml:space="preserve">        &lt;position&gt;esz,&lt;/position&gt;</w:t>
+      </w:r>
+    </w:p>
+    <w:p>
+      <w:pPr>
+        <w:pStyle w:val="Standard"/>
+        <w:rPr>
+          <w:rFonts w:hint="eastAsia"/>
+        </w:rPr>
+      </w:pPr>
+      <w:r>
+        <w:rPr>
+          <w:rFonts w:hint="eastAsia"/>
+        </w:rPr>
+        <w:t xml:space="preserve">    &lt;/segment&gt;</w:t>
+      </w:r>
+    </w:p>
+    <w:p>
+      <w:pPr>
+        <w:pStyle w:val="Standard"/>
+        <w:rPr>
+          <w:rFonts w:hint="eastAsia"/>
+        </w:rPr>
+      </w:pPr>
+      <w:r>
+        <w:rPr>
+          <w:rFonts w:hint="eastAsia"/>
+        </w:rPr>
+        <w:t xml:space="preserve">    &lt;segment id="10"&gt;</w:t>
+      </w:r>
+    </w:p>
+    <w:p>
+      <w:pPr>
+        <w:pStyle w:val="Standard"/>
+        <w:rPr>
+          <w:rFonts w:hint="eastAsia"/>
+        </w:rPr>
+      </w:pPr>
+      <w:r>
+        <w:rPr>
+          <w:rFonts w:hint="eastAsia"/>
+        </w:rPr>
+        <w:t xml:space="preserve">        &lt;note&gt;F&lt;/note&gt;</w:t>
+      </w:r>
+    </w:p>
+    <w:p>
+      <w:pPr>
+        <w:pStyle w:val="Standard"/>
+        <w:rPr>
+          <w:rFonts w:hint="eastAsia"/>
+        </w:rPr>
+      </w:pPr>
+      <w:r>
+        <w:rPr>
+          <w:rFonts w:hint="eastAsia"/>
+        </w:rPr>
+        <w:t xml:space="preserve">        &lt;text&gt;Vele senki nem </w:t>
       </w:r>
       <w:r>
         <w:rPr>
@@ -1398,27 +2069,151 @@
         <w:t>é</w:t>
       </w:r>
       <w:r>
-        <w:t>g, &lt;/text&gt;</w:t>
-      </w:r>
-    </w:p>
-    <w:p>
-      <w:pPr>
-        <w:pStyle w:val="Standard"/>
-        <w:rPr>
-          <w:rFonts w:hint="eastAsia"/>
-        </w:rPr>
-      </w:pPr>
-      <w:r>
-        <w:t xml:space="preserve">        &lt;position&gt;</w:t>
-      </w:r>
-      <w:r>
-        <w:rPr>
-          <w:rFonts w:hint="cs"/>
-        </w:rPr>
-        <w:t>ő</w:t>
-      </w:r>
-      <w:r>
-        <w:t>s</w:t>
+        <w:rPr>
+          <w:rFonts w:hint="eastAsia"/>
+        </w:rPr>
+        <w:t>r fel&lt;/text&gt;</w:t>
+      </w:r>
+    </w:p>
+    <w:p>
+      <w:pPr>
+        <w:pStyle w:val="Standard"/>
+        <w:rPr>
+          <w:rFonts w:hint="eastAsia"/>
+        </w:rPr>
+      </w:pPr>
+      <w:r>
+        <w:rPr>
+          <w:rFonts w:hint="eastAsia"/>
+        </w:rPr>
+        <w:t xml:space="preserve">        &lt;position&gt;fel&lt;/position&gt;</w:t>
+      </w:r>
+    </w:p>
+    <w:p>
+      <w:pPr>
+        <w:pStyle w:val="Standard"/>
+        <w:rPr>
+          <w:rFonts w:hint="eastAsia"/>
+        </w:rPr>
+      </w:pPr>
+      <w:r>
+        <w:rPr>
+          <w:rFonts w:hint="eastAsia"/>
+        </w:rPr>
+        <w:lastRenderedPageBreak/>
+        <w:t xml:space="preserve">    &lt;/segment&gt;</w:t>
+      </w:r>
+    </w:p>
+    <w:p>
+      <w:pPr>
+        <w:pStyle w:val="Standard"/>
+        <w:rPr>
+          <w:rFonts w:hint="eastAsia"/>
+        </w:rPr>
+      </w:pPr>
+      <w:r>
+        <w:rPr>
+          <w:rFonts w:hint="eastAsia"/>
+        </w:rPr>
+        <w:t xml:space="preserve">    &lt;segment id="11"&gt;</w:t>
+      </w:r>
+    </w:p>
+    <w:p>
+      <w:pPr>
+        <w:pStyle w:val="Standard"/>
+        <w:rPr>
+          <w:rFonts w:hint="eastAsia"/>
+        </w:rPr>
+      </w:pPr>
+      <w:r>
+        <w:rPr>
+          <w:rFonts w:hint="eastAsia"/>
+        </w:rPr>
+        <w:t xml:space="preserve">        &lt;note&gt;dm7&lt;/note&gt;</w:t>
+      </w:r>
+    </w:p>
+    <w:p>
+      <w:pPr>
+        <w:pStyle w:val="Standard"/>
+        <w:rPr>
+          <w:rFonts w:hint="eastAsia"/>
+        </w:rPr>
+      </w:pPr>
+      <w:r>
+        <w:rPr>
+          <w:rFonts w:hint="eastAsia"/>
+        </w:rPr>
+        <w:t xml:space="preserve">        &lt;text&gt;, Vele &lt;/text&gt;</w:t>
+      </w:r>
+    </w:p>
+    <w:p>
+      <w:pPr>
+        <w:pStyle w:val="Standard"/>
+        <w:rPr>
+          <w:rFonts w:hint="eastAsia"/>
+        </w:rPr>
+      </w:pPr>
+      <w:r>
+        <w:rPr>
+          <w:rFonts w:hint="eastAsia"/>
+        </w:rPr>
+        <w:t xml:space="preserve">        &lt;position&gt;, Ve&lt;/position&gt;</w:t>
+      </w:r>
+    </w:p>
+    <w:p>
+      <w:pPr>
+        <w:pStyle w:val="Standard"/>
+        <w:rPr>
+          <w:rFonts w:hint="eastAsia"/>
+        </w:rPr>
+      </w:pPr>
+      <w:r>
+        <w:rPr>
+          <w:rFonts w:hint="eastAsia"/>
+        </w:rPr>
+        <w:t xml:space="preserve">    &lt;/segment&gt;</w:t>
+      </w:r>
+    </w:p>
+    <w:p>
+      <w:pPr>
+        <w:pStyle w:val="Standard"/>
+        <w:rPr>
+          <w:rFonts w:hint="eastAsia"/>
+        </w:rPr>
+      </w:pPr>
+      <w:r>
+        <w:rPr>
+          <w:rFonts w:hint="eastAsia"/>
+        </w:rPr>
+        <w:t xml:space="preserve">    &lt;segment id="12"&gt;</w:t>
+      </w:r>
+    </w:p>
+    <w:p>
+      <w:pPr>
+        <w:pStyle w:val="Standard"/>
+        <w:rPr>
+          <w:rFonts w:hint="eastAsia"/>
+        </w:rPr>
+      </w:pPr>
+      <w:r>
+        <w:rPr>
+          <w:rFonts w:hint="eastAsia"/>
+        </w:rPr>
+        <w:t xml:space="preserve">        &lt;note&gt;G&lt;/note&gt;</w:t>
+      </w:r>
+    </w:p>
+    <w:p>
+      <w:pPr>
+        <w:pStyle w:val="Standard"/>
+        <w:rPr>
+          <w:rFonts w:hint="eastAsia"/>
+        </w:rPr>
+      </w:pPr>
+      <w:r>
+        <w:rPr>
+          <w:rFonts w:hint="eastAsia"/>
+        </w:rPr>
+        <w:t xml:space="preserve">        &lt;text&gt;senki nem </w:t>
       </w:r>
       <w:r>
         <w:rPr>
@@ -1427,7 +2222,24 @@
         <w:t>é</w:t>
       </w:r>
       <w:r>
-        <w:t>g&lt;/position&gt;</w:t>
+        <w:rPr>
+          <w:rFonts w:hint="eastAsia"/>
+        </w:rPr>
+        <w:t>r &lt;/text&gt;</w:t>
+      </w:r>
+    </w:p>
+    <w:p>
+      <w:pPr>
+        <w:pStyle w:val="Standard"/>
+        <w:rPr>
+          <w:rFonts w:hint="eastAsia"/>
+        </w:rPr>
+      </w:pPr>
+      <w:r>
+        <w:rPr>
+          <w:rFonts w:hint="eastAsia"/>
+        </w:rPr>
+        <w:t xml:space="preserve">        &lt;position&gt;se&lt;/position&gt;</w:t>
       </w:r>
     </w:p>
     <w:p>
@@ -1455,21 +2267,231 @@
         <w:rPr>
           <w:rFonts w:hint="eastAsia"/>
         </w:rPr>
-        <w:t xml:space="preserve">    &lt;segment id="2"&gt;</w:t>
-      </w:r>
-    </w:p>
-    <w:p>
-      <w:pPr>
-        <w:pStyle w:val="Standard"/>
-        <w:rPr>
-          <w:rFonts w:hint="eastAsia"/>
-        </w:rPr>
-      </w:pPr>
-      <w:r>
-        <w:rPr>
-          <w:rFonts w:hint="eastAsia"/>
-        </w:rPr>
-        <w:t xml:space="preserve">        &lt;note&gt;em7&lt;/note&gt;</w:t>
+        <w:t xml:space="preserve">    &lt;segment id="13"&gt;</w:t>
+      </w:r>
+    </w:p>
+    <w:p>
+      <w:pPr>
+        <w:pStyle w:val="Standard"/>
+        <w:rPr>
+          <w:rFonts w:hint="eastAsia"/>
+        </w:rPr>
+      </w:pPr>
+      <w:r>
+        <w:rPr>
+          <w:rFonts w:hint="eastAsia"/>
+        </w:rPr>
+        <w:t xml:space="preserve">        &lt;note&gt;G7&lt;/note&gt;</w:t>
+      </w:r>
+    </w:p>
+    <w:p>
+      <w:pPr>
+        <w:pStyle w:val="Standard"/>
+        <w:rPr>
+          <w:rFonts w:hint="eastAsia"/>
+        </w:rPr>
+      </w:pPr>
+      <w:r>
+        <w:rPr>
+          <w:rFonts w:hint="eastAsia"/>
+        </w:rPr>
+        <w:t xml:space="preserve">        &lt;text&gt;fel.\n&lt;/text&gt;</w:t>
+      </w:r>
+    </w:p>
+    <w:p>
+      <w:pPr>
+        <w:pStyle w:val="Standard"/>
+        <w:rPr>
+          <w:rFonts w:hint="eastAsia"/>
+        </w:rPr>
+      </w:pPr>
+      <w:r>
+        <w:rPr>
+          <w:rFonts w:hint="eastAsia"/>
+        </w:rPr>
+        <w:t xml:space="preserve">        &lt;position&gt;fel&lt;/position&gt;</w:t>
+      </w:r>
+    </w:p>
+    <w:p>
+      <w:pPr>
+        <w:pStyle w:val="Standard"/>
+        <w:rPr>
+          <w:rFonts w:hint="eastAsia"/>
+        </w:rPr>
+      </w:pPr>
+      <w:r>
+        <w:rPr>
+          <w:rFonts w:hint="eastAsia"/>
+        </w:rPr>
+        <w:t xml:space="preserve">    &lt;/segment&gt;</w:t>
+      </w:r>
+    </w:p>
+    <w:p>
+      <w:pPr>
+        <w:pStyle w:val="Standard"/>
+        <w:rPr>
+          <w:rFonts w:hint="eastAsia"/>
+        </w:rPr>
+      </w:pPr>
+      <w:r>
+        <w:rPr>
+          <w:rFonts w:hint="eastAsia"/>
+        </w:rPr>
+        <w:t xml:space="preserve">    &lt;segment id="14"&gt;</w:t>
+      </w:r>
+    </w:p>
+    <w:p>
+      <w:pPr>
+        <w:pStyle w:val="Standard"/>
+        <w:rPr>
+          <w:rFonts w:hint="eastAsia"/>
+        </w:rPr>
+      </w:pPr>
+      <w:r>
+        <w:rPr>
+          <w:rFonts w:hint="eastAsia"/>
+        </w:rPr>
+        <w:t xml:space="preserve">        &lt;note&gt;G7&lt;/note&gt;</w:t>
+      </w:r>
+    </w:p>
+    <w:p>
+      <w:pPr>
+        <w:pStyle w:val="Standard"/>
+        <w:rPr>
+          <w:rFonts w:hint="eastAsia"/>
+        </w:rPr>
+      </w:pPr>
+      <w:r>
+        <w:rPr>
+          <w:rFonts w:hint="eastAsia"/>
+        </w:rPr>
+        <w:t xml:space="preserve">        &lt;text&gt;Ó, Hatal&lt;/text&gt;</w:t>
+      </w:r>
+    </w:p>
+    <w:p>
+      <w:pPr>
+        <w:pStyle w:val="Standard"/>
+        <w:rPr>
+          <w:rFonts w:hint="eastAsia"/>
+        </w:rPr>
+      </w:pPr>
+      <w:r>
+        <w:rPr>
+          <w:rFonts w:hint="eastAsia"/>
+        </w:rPr>
+        <w:t xml:space="preserve">        &lt;position&gt;Hat&lt;/position&gt;</w:t>
+      </w:r>
+    </w:p>
+    <w:p>
+      <w:pPr>
+        <w:pStyle w:val="Standard"/>
+        <w:rPr>
+          <w:rFonts w:hint="eastAsia"/>
+        </w:rPr>
+      </w:pPr>
+      <w:r>
+        <w:rPr>
+          <w:rFonts w:hint="eastAsia"/>
+        </w:rPr>
+        <w:t xml:space="preserve">    &lt;/segment&gt;</w:t>
+      </w:r>
+    </w:p>
+    <w:p>
+      <w:pPr>
+        <w:pStyle w:val="Standard"/>
+        <w:rPr>
+          <w:rFonts w:hint="eastAsia"/>
+        </w:rPr>
+      </w:pPr>
+      <w:r>
+        <w:rPr>
+          <w:rFonts w:hint="eastAsia"/>
+        </w:rPr>
+        <w:t xml:space="preserve">    &lt;segment id="15"&gt;</w:t>
+      </w:r>
+    </w:p>
+    <w:p>
+      <w:pPr>
+        <w:pStyle w:val="Standard"/>
+        <w:rPr>
+          <w:rFonts w:hint="eastAsia"/>
+        </w:rPr>
+      </w:pPr>
+      <w:r>
+        <w:rPr>
+          <w:rFonts w:hint="eastAsia"/>
+        </w:rPr>
+        <w:t xml:space="preserve">        &lt;note&gt;C&lt;/note&gt;</w:t>
+      </w:r>
+    </w:p>
+    <w:p>
+      <w:pPr>
+        <w:pStyle w:val="Standard"/>
+        <w:rPr>
+          <w:rFonts w:hint="eastAsia"/>
+        </w:rPr>
+      </w:pPr>
+      <w:r>
+        <w:rPr>
+          <w:rFonts w:hint="eastAsia"/>
+        </w:rPr>
+        <w:t xml:space="preserve">        &lt;text&gt;mas, &lt;/text&gt;</w:t>
+      </w:r>
+    </w:p>
+    <w:p>
+      <w:pPr>
+        <w:pStyle w:val="Standard"/>
+        <w:rPr>
+          <w:rFonts w:hint="eastAsia"/>
+        </w:rPr>
+      </w:pPr>
+      <w:r>
+        <w:rPr>
+          <w:rFonts w:hint="eastAsia"/>
+        </w:rPr>
+        <w:t xml:space="preserve">        &lt;position&gt;mas&lt;/position&gt;</w:t>
+      </w:r>
+    </w:p>
+    <w:p>
+      <w:pPr>
+        <w:pStyle w:val="Standard"/>
+        <w:rPr>
+          <w:rFonts w:hint="eastAsia"/>
+        </w:rPr>
+      </w:pPr>
+      <w:r>
+        <w:rPr>
+          <w:rFonts w:hint="eastAsia"/>
+        </w:rPr>
+        <w:t xml:space="preserve">    &lt;/segment&gt;</w:t>
+      </w:r>
+    </w:p>
+    <w:p>
+      <w:pPr>
+        <w:pStyle w:val="Standard"/>
+        <w:rPr>
+          <w:rFonts w:hint="eastAsia"/>
+        </w:rPr>
+      </w:pPr>
+      <w:r>
+        <w:rPr>
+          <w:rFonts w:hint="eastAsia"/>
+        </w:rPr>
+        <w:t xml:space="preserve">    &lt;segment id="16"&gt;</w:t>
+      </w:r>
+    </w:p>
+    <w:p>
+      <w:pPr>
+        <w:pStyle w:val="Standard"/>
+        <w:rPr>
+          <w:rFonts w:hint="eastAsia"/>
+        </w:rPr>
+      </w:pPr>
+      <w:r>
+        <w:rPr>
+          <w:rFonts w:hint="eastAsia"/>
+        </w:rPr>
+        <w:t xml:space="preserve">        &lt;note&gt;am&lt;/note&gt;</w:t>
       </w:r>
     </w:p>
     <w:p>
@@ -1489,51 +2511,27 @@
         <w:rPr>
           <w:rFonts w:hint="eastAsia"/>
         </w:rPr>
-        <w:t>é</w:t>
-      </w:r>
-      <w:r>
-        <w:rPr>
-          <w:rFonts w:hint="eastAsia"/>
-        </w:rPr>
-        <w:t>s im</w:t>
-      </w:r>
-      <w:r>
-        <w:rPr>
-          <w:rFonts w:hint="eastAsia"/>
-        </w:rPr>
-        <w:t>á</w:t>
-      </w:r>
-      <w:r>
-        <w:rPr>
-          <w:rFonts w:hint="eastAsia"/>
-        </w:rPr>
-        <w:t>d</w:t>
-      </w:r>
-      <w:r>
-        <w:rPr>
-          <w:rFonts w:hint="eastAsia"/>
-        </w:rPr>
-        <w:t>á</w:t>
-      </w:r>
-      <w:r>
-        <w:rPr>
-          <w:rFonts w:hint="eastAsia"/>
-        </w:rPr>
-        <w:t>s,\n&lt;/text&gt;</w:t>
-      </w:r>
-    </w:p>
-    <w:p>
-      <w:pPr>
-        <w:pStyle w:val="Standard"/>
-        <w:rPr>
-          <w:rFonts w:hint="eastAsia"/>
-        </w:rPr>
-      </w:pPr>
-      <w:r>
-        <w:rPr>
-          <w:rFonts w:hint="eastAsia"/>
-        </w:rPr>
-        <w:t xml:space="preserve">        &lt;position&gt;im&lt;/position&gt;</w:t>
+        <w:t>ó</w:t>
+      </w:r>
+      <w:r>
+        <w:rPr>
+          <w:rFonts w:hint="eastAsia"/>
+        </w:rPr>
+        <w:t>, Hatalmas, &lt;/text&gt;</w:t>
+      </w:r>
+    </w:p>
+    <w:p>
+      <w:pPr>
+        <w:pStyle w:val="Standard"/>
+        <w:rPr>
+          <w:rFonts w:hint="eastAsia"/>
+        </w:rPr>
+      </w:pPr>
+      <w:r>
+        <w:rPr>
+          <w:rFonts w:hint="eastAsia"/>
+        </w:rPr>
+        <w:t xml:space="preserve">        &lt;position&gt;mas&lt;/position&gt;</w:t>
       </w:r>
     </w:p>
     <w:p>
@@ -1561,7 +2559,7 @@
         <w:rPr>
           <w:rFonts w:hint="eastAsia"/>
         </w:rPr>
-        <w:t xml:space="preserve">    &lt;segment id="3"&gt;</w:t>
+        <w:t xml:space="preserve">    &lt;segment id="17"&gt;</w:t>
       </w:r>
     </w:p>
     <w:p>
@@ -1589,33 +2587,33 @@
         <w:rPr>
           <w:rFonts w:hint="eastAsia"/>
         </w:rPr>
-        <w:t xml:space="preserve">        &lt;text&gt;Felemelj</w:t>
-      </w:r>
-      <w:r>
-        <w:rPr>
-          <w:rFonts w:hint="eastAsia"/>
-        </w:rPr>
-        <w:t>ü</w:t>
-      </w:r>
-      <w:r>
-        <w:rPr>
-          <w:rFonts w:hint="eastAsia"/>
-        </w:rPr>
-        <w:t>k &lt;/text&gt;</w:t>
-      </w:r>
-    </w:p>
-    <w:p>
-      <w:pPr>
-        <w:pStyle w:val="Standard"/>
-        <w:rPr>
-          <w:rFonts w:hint="eastAsia"/>
-        </w:rPr>
-      </w:pPr>
-      <w:r>
-        <w:rPr>
-          <w:rFonts w:hint="eastAsia"/>
-        </w:rPr>
-        <w:t xml:space="preserve">        &lt;position&gt;elj&lt;/position&gt;</w:t>
+        <w:t xml:space="preserve">        &lt;text&gt;</w:t>
+      </w:r>
+      <w:r>
+        <w:rPr>
+          <w:rFonts w:hint="eastAsia"/>
+        </w:rPr>
+        <w:t>ó</w:t>
+      </w:r>
+      <w:r>
+        <w:rPr>
+          <w:rFonts w:hint="eastAsia"/>
+        </w:rPr>
+        <w:t>, Hatalmas,&lt;/text&gt;</w:t>
+      </w:r>
+    </w:p>
+    <w:p>
+      <w:pPr>
+        <w:pStyle w:val="Standard"/>
+        <w:rPr>
+          <w:rFonts w:hint="eastAsia"/>
+        </w:rPr>
+      </w:pPr>
+      <w:r>
+        <w:rPr>
+          <w:rFonts w:hint="eastAsia"/>
+        </w:rPr>
+        <w:t xml:space="preserve">        &lt;position&gt;mas&lt;/position&gt;</w:t>
       </w:r>
     </w:p>
     <w:p>
@@ -1643,49 +2641,73 @@
         <w:rPr>
           <w:rFonts w:hint="eastAsia"/>
         </w:rPr>
-        <w:t xml:space="preserve">    &lt;segment id="4"&gt;</w:t>
-      </w:r>
-    </w:p>
-    <w:p>
-      <w:pPr>
-        <w:pStyle w:val="Standard"/>
-        <w:rPr>
-          <w:rFonts w:hint="eastAsia"/>
-        </w:rPr>
-      </w:pPr>
-      <w:r>
-        <w:rPr>
-          <w:rFonts w:hint="eastAsia"/>
-        </w:rPr>
-        <w:t xml:space="preserve">        &lt;note&gt;dm&lt;/note&gt;</w:t>
-      </w:r>
-    </w:p>
-    <w:p>
-      <w:pPr>
-        <w:pStyle w:val="Standard"/>
-        <w:rPr>
-          <w:rFonts w:hint="eastAsia"/>
-        </w:rPr>
-      </w:pPr>
-      <w:r>
-        <w:rPr>
-          <w:rFonts w:hint="eastAsia"/>
-        </w:rPr>
-        <w:t xml:space="preserve">        &lt;text&gt;kezeinket\n&lt;/text&gt;</w:t>
-      </w:r>
-    </w:p>
-    <w:p>
-      <w:pPr>
-        <w:pStyle w:val="Standard"/>
-        <w:rPr>
-          <w:rFonts w:hint="eastAsia"/>
-        </w:rPr>
-      </w:pPr>
-      <w:r>
-        <w:rPr>
-          <w:rFonts w:hint="eastAsia"/>
-        </w:rPr>
-        <w:t xml:space="preserve">        &lt;position&gt;in&lt;/position&gt;</w:t>
+        <w:t xml:space="preserve">    &lt;segment id="18"&gt;</w:t>
+      </w:r>
+    </w:p>
+    <w:p>
+      <w:pPr>
+        <w:pStyle w:val="Standard"/>
+        <w:rPr>
+          <w:rFonts w:hint="eastAsia"/>
+        </w:rPr>
+      </w:pPr>
+      <w:r>
+        <w:rPr>
+          <w:rFonts w:hint="eastAsia"/>
+        </w:rPr>
+        <w:t xml:space="preserve">        &lt;note&gt;G7&lt;/note&gt;</w:t>
+      </w:r>
+    </w:p>
+    <w:p>
+      <w:pPr>
+        <w:pStyle w:val="Standard"/>
+        <w:rPr>
+          <w:rFonts w:hint="eastAsia"/>
+        </w:rPr>
+      </w:pPr>
+      <w:r>
+        <w:rPr>
+          <w:rFonts w:hint="eastAsia"/>
+        </w:rPr>
+        <w:t xml:space="preserve">        &lt;text&gt; </w:t>
+      </w:r>
+      <w:r>
+        <w:rPr>
+          <w:rFonts w:hint="eastAsia"/>
+        </w:rPr>
+        <w:t>ó</w:t>
+      </w:r>
+      <w:r>
+        <w:rPr>
+          <w:rFonts w:hint="eastAsia"/>
+        </w:rPr>
+        <w:t>, Hatal&lt;/text&gt;</w:t>
+      </w:r>
+    </w:p>
+    <w:p>
+      <w:pPr>
+        <w:pStyle w:val="Standard"/>
+        <w:rPr>
+          <w:rFonts w:hint="eastAsia"/>
+        </w:rPr>
+      </w:pPr>
+      <w:r>
+        <w:rPr>
+          <w:rFonts w:hint="eastAsia"/>
+        </w:rPr>
+        <w:t xml:space="preserve">        &lt;position&gt; </w:t>
+      </w:r>
+      <w:r>
+        <w:rPr>
+          <w:rFonts w:hint="eastAsia"/>
+        </w:rPr>
+        <w:t>ó</w:t>
+      </w:r>
+      <w:r>
+        <w:rPr>
+          <w:rFonts w:hint="eastAsia"/>
+        </w:rPr>
+        <w:t>&lt;/position&gt;</w:t>
       </w:r>
     </w:p>
     <w:p>
@@ -1713,85 +2735,49 @@
         <w:rPr>
           <w:rFonts w:hint="eastAsia"/>
         </w:rPr>
-        <w:t xml:space="preserve">    &lt;segment id="5"&gt;</w:t>
-      </w:r>
-    </w:p>
-    <w:p>
-      <w:pPr>
-        <w:pStyle w:val="Standard"/>
-        <w:rPr>
-          <w:rFonts w:hint="eastAsia"/>
-        </w:rPr>
-      </w:pPr>
-      <w:r>
-        <w:rPr>
-          <w:rFonts w:hint="eastAsia"/>
-        </w:rPr>
-        <w:t xml:space="preserve">        &lt;note&gt;F/G&lt;/note&gt;</w:t>
-      </w:r>
-    </w:p>
-    <w:p>
-      <w:pPr>
-        <w:pStyle w:val="Standard"/>
-        <w:rPr>
-          <w:rFonts w:hint="eastAsia"/>
-        </w:rPr>
-      </w:pPr>
-      <w:r>
-        <w:rPr>
-          <w:rFonts w:hint="eastAsia"/>
-        </w:rPr>
-        <w:t xml:space="preserve">        &lt;text&gt;És dics</w:t>
-      </w:r>
-      <w:r>
-        <w:rPr>
-          <w:rFonts w:hint="eastAsia"/>
-        </w:rPr>
-        <w:t>é</w:t>
-      </w:r>
-      <w:r>
-        <w:rPr>
-          <w:rFonts w:hint="eastAsia"/>
-        </w:rPr>
-        <w:t>rj</w:t>
-      </w:r>
-      <w:r>
-        <w:rPr>
-          <w:rFonts w:hint="eastAsia"/>
-        </w:rPr>
-        <w:t>ü</w:t>
-      </w:r>
-      <w:r>
-        <w:rPr>
-          <w:rFonts w:hint="eastAsia"/>
-        </w:rPr>
-        <w:t>k &lt;/text&gt;</w:t>
-      </w:r>
-    </w:p>
-    <w:p>
-      <w:pPr>
-        <w:pStyle w:val="Standard"/>
-        <w:rPr>
-          <w:rFonts w:hint="eastAsia"/>
-        </w:rPr>
-      </w:pPr>
-      <w:r>
-        <w:rPr>
-          <w:rFonts w:hint="eastAsia"/>
-        </w:rPr>
-        <w:t xml:space="preserve">        &lt;position&gt;cs</w:t>
-      </w:r>
-      <w:r>
-        <w:rPr>
-          <w:rFonts w:hint="eastAsia"/>
-        </w:rPr>
-        <w:t>é</w:t>
-      </w:r>
-      <w:r>
-        <w:rPr>
-          <w:rFonts w:hint="eastAsia"/>
-        </w:rPr>
-        <w:t>&lt;/position&gt;</w:t>
+        <w:t xml:space="preserve">    &lt;segment id="19"&gt;</w:t>
+      </w:r>
+    </w:p>
+    <w:p>
+      <w:pPr>
+        <w:pStyle w:val="Standard"/>
+        <w:rPr>
+          <w:rFonts w:hint="eastAsia"/>
+        </w:rPr>
+      </w:pPr>
+      <w:r>
+        <w:rPr>
+          <w:rFonts w:hint="eastAsia"/>
+        </w:rPr>
+        <w:t xml:space="preserve">        &lt;note&gt;C&lt;/note&gt;</w:t>
+      </w:r>
+    </w:p>
+    <w:p>
+      <w:pPr>
+        <w:pStyle w:val="Standard"/>
+        <w:rPr>
+          <w:rFonts w:hint="eastAsia"/>
+        </w:rPr>
+      </w:pPr>
+      <w:r>
+        <w:rPr>
+          <w:rFonts w:hint="eastAsia"/>
+        </w:rPr>
+        <w:t xml:space="preserve">        &lt;text&gt;mas!&lt;/text&gt;</w:t>
+      </w:r>
+    </w:p>
+    <w:p>
+      <w:pPr>
+        <w:pStyle w:val="Standard"/>
+        <w:rPr>
+          <w:rFonts w:hint="eastAsia"/>
+        </w:rPr>
+      </w:pPr>
+      <w:r>
+        <w:rPr>
+          <w:rFonts w:hint="eastAsia"/>
+        </w:rPr>
+        <w:t xml:space="preserve">        &lt;position&gt;mas&lt;/position&gt;</w:t>
       </w:r>
     </w:p>
     <w:p>
@@ -1815,1104 +2801,45 @@
           <w:rFonts w:hint="eastAsia"/>
         </w:rPr>
       </w:pPr>
-      <w:r>
-        <w:rPr>
-          <w:rFonts w:hint="eastAsia"/>
-        </w:rPr>
-        <w:t xml:space="preserve">    &lt;segment id="6"&gt;</w:t>
-      </w:r>
-    </w:p>
-    <w:p>
-      <w:pPr>
-        <w:pStyle w:val="Standard"/>
-        <w:rPr>
-          <w:rFonts w:hint="eastAsia"/>
-        </w:rPr>
-      </w:pPr>
-      <w:r>
-        <w:rPr>
-          <w:rFonts w:hint="eastAsia"/>
-        </w:rPr>
-        <w:t xml:space="preserve">        &lt;note&gt;G&lt;/note&gt;</w:t>
-      </w:r>
-    </w:p>
-    <w:p>
-      <w:pPr>
-        <w:pStyle w:val="Standard"/>
-        <w:rPr>
-          <w:rFonts w:hint="eastAsia"/>
-        </w:rPr>
-      </w:pPr>
-      <w:r>
-        <w:rPr>
-          <w:rFonts w:hint="eastAsia"/>
-        </w:rPr>
-        <w:t xml:space="preserve">        &lt;text&gt;szent neved!\n&lt;/text&gt;</w:t>
-      </w:r>
-    </w:p>
-    <w:p>
-      <w:pPr>
-        <w:pStyle w:val="Standard"/>
-        <w:rPr>
-          <w:rFonts w:hint="eastAsia"/>
-        </w:rPr>
-      </w:pPr>
-      <w:r>
-        <w:rPr>
-          <w:rFonts w:hint="eastAsia"/>
-        </w:rPr>
-        <w:t xml:space="preserve">        &lt;position&gt;ved&lt;/position&gt;</w:t>
-      </w:r>
-    </w:p>
-    <w:p>
-      <w:pPr>
-        <w:pStyle w:val="Standard"/>
-        <w:rPr>
-          <w:rFonts w:hint="eastAsia"/>
-        </w:rPr>
-      </w:pPr>
-      <w:r>
-        <w:rPr>
-          <w:rFonts w:hint="eastAsia"/>
-        </w:rPr>
-        <w:t xml:space="preserve">    &lt;/segment&gt;</w:t>
-      </w:r>
-    </w:p>
-    <w:p>
-      <w:pPr>
-        <w:pStyle w:val="Standard"/>
-        <w:rPr>
-          <w:rFonts w:hint="eastAsia"/>
-        </w:rPr>
-      </w:pPr>
-      <w:r>
-        <w:rPr>
-          <w:rFonts w:hint="eastAsia"/>
-        </w:rPr>
-        <w:t xml:space="preserve">    &lt;segment id="7"&gt;</w:t>
-      </w:r>
-    </w:p>
-    <w:p>
-      <w:pPr>
-        <w:pStyle w:val="Standard"/>
-        <w:rPr>
-          <w:rFonts w:hint="eastAsia"/>
-        </w:rPr>
-      </w:pPr>
-      <w:r>
-        <w:rPr>
-          <w:rFonts w:hint="eastAsia"/>
-        </w:rPr>
-        <w:t xml:space="preserve">        &lt;note&gt;G7&lt;/note&gt;</w:t>
-      </w:r>
-    </w:p>
-    <w:p>
-      <w:pPr>
-        <w:pStyle w:val="Standard"/>
-        <w:rPr>
-          <w:rFonts w:hint="eastAsia"/>
-        </w:rPr>
-      </w:pPr>
-      <w:r>
-        <w:rPr>
-          <w:rFonts w:hint="eastAsia"/>
-        </w:rPr>
-        <w:t xml:space="preserve">        &lt;text&gt;Ó, Hatal&lt;/text&gt;</w:t>
-      </w:r>
-    </w:p>
-    <w:p>
-      <w:pPr>
-        <w:pStyle w:val="Standard"/>
-        <w:rPr>
-          <w:rFonts w:hint="eastAsia"/>
-        </w:rPr>
-      </w:pPr>
-      <w:r>
-        <w:rPr>
-          <w:rFonts w:hint="eastAsia"/>
-        </w:rPr>
-        <w:t xml:space="preserve">        &lt;position&gt;Hat&lt;/position&gt;</w:t>
-      </w:r>
-    </w:p>
-    <w:p>
-      <w:pPr>
-        <w:pStyle w:val="Standard"/>
-        <w:rPr>
-          <w:rFonts w:hint="eastAsia"/>
-        </w:rPr>
-      </w:pPr>
-      <w:r>
-        <w:rPr>
-          <w:rFonts w:hint="eastAsia"/>
-        </w:rPr>
-        <w:t xml:space="preserve">    &lt;/segment&gt;</w:t>
-      </w:r>
-    </w:p>
-    <w:p>
-      <w:pPr>
-        <w:pStyle w:val="Standard"/>
-        <w:rPr>
-          <w:rFonts w:hint="eastAsia"/>
-        </w:rPr>
-      </w:pPr>
-      <w:r>
-        <w:rPr>
-          <w:rFonts w:hint="eastAsia"/>
-        </w:rPr>
-        <w:t xml:space="preserve">    &lt;segment id="8"&gt;</w:t>
-      </w:r>
-    </w:p>
-    <w:p>
-      <w:pPr>
-        <w:pStyle w:val="Standard"/>
-        <w:rPr>
-          <w:rFonts w:hint="eastAsia"/>
-        </w:rPr>
-      </w:pPr>
-      <w:r>
-        <w:rPr>
-          <w:rFonts w:hint="eastAsia"/>
-        </w:rPr>
-        <w:t xml:space="preserve">        &lt;note&gt;C&lt;/note&gt;</w:t>
-      </w:r>
-    </w:p>
-    <w:p>
-      <w:pPr>
-        <w:pStyle w:val="Standard"/>
-        <w:rPr>
-          <w:rFonts w:hint="eastAsia"/>
-        </w:rPr>
-      </w:pPr>
-      <w:r>
-        <w:rPr>
-          <w:rFonts w:hint="eastAsia"/>
-        </w:rPr>
+    </w:p>
+    <w:p>
+      <w:pPr>
+        <w:pStyle w:val="Standard"/>
+        <w:rPr>
+          <w:rFonts w:hint="eastAsia"/>
+        </w:rPr>
+      </w:pPr>
+      <w:r>
+        <w:rPr>
+          <w:rFonts w:hint="eastAsia"/>
+        </w:rPr>
+        <w:t xml:space="preserve"> &lt;/sheet&gt;</w:t>
+      </w:r>
+    </w:p>
+    <w:p>
+      <w:pPr>
+        <w:pStyle w:val="Standard"/>
+        <w:rPr>
+          <w:rFonts w:hint="eastAsia"/>
+        </w:rPr>
+      </w:pPr>
+    </w:p>
+    <w:p>
+      <w:pPr>
+        <w:pStyle w:val="Standard"/>
+        <w:rPr>
+          <w:rFonts w:hint="eastAsia"/>
+        </w:rPr>
+      </w:pPr>
+      <w:r>
+        <w:t xml:space="preserve">Szegmensekre van bontva az adott akkord és a hozzátartozó szöveg. Minden szegmens kap egy id-t ami a sortöréshez szükséges az első verzió szerint. </w:t>
+      </w:r>
+      <w:r>
+        <w:t xml:space="preserve">A szegmensen belül a note tárolja az akkordot, a text a blokkhoz tartozó szöveget, a position pedig tárolja az akkord elhelyezkedését a szöveg felett. </w:t>
+      </w:r>
+      <w:r>
         <w:lastRenderedPageBreak/>
-        <w:t xml:space="preserve">        &lt;text&gt;mas, &lt;/text&gt;</w:t>
-      </w:r>
-    </w:p>
-    <w:p>
-      <w:pPr>
-        <w:pStyle w:val="Standard"/>
-        <w:rPr>
-          <w:rFonts w:hint="eastAsia"/>
-        </w:rPr>
-      </w:pPr>
-      <w:r>
-        <w:rPr>
-          <w:rFonts w:hint="eastAsia"/>
-        </w:rPr>
-        <w:t xml:space="preserve">        &lt;position&gt;mas&lt;/position&gt;</w:t>
-      </w:r>
-    </w:p>
-    <w:p>
-      <w:pPr>
-        <w:pStyle w:val="Standard"/>
-        <w:rPr>
-          <w:rFonts w:hint="eastAsia"/>
-        </w:rPr>
-      </w:pPr>
-      <w:r>
-        <w:rPr>
-          <w:rFonts w:hint="eastAsia"/>
-        </w:rPr>
-        <w:t xml:space="preserve">    &lt;/segment&gt;</w:t>
-      </w:r>
-    </w:p>
-    <w:p>
-      <w:pPr>
-        <w:pStyle w:val="Standard"/>
-        <w:rPr>
-          <w:rFonts w:hint="eastAsia"/>
-        </w:rPr>
-      </w:pPr>
-      <w:r>
-        <w:rPr>
-          <w:rFonts w:hint="eastAsia"/>
-        </w:rPr>
-        <w:t xml:space="preserve">    &lt;segment id="9"&gt;</w:t>
-      </w:r>
-    </w:p>
-    <w:p>
-      <w:pPr>
-        <w:pStyle w:val="Standard"/>
-        <w:rPr>
-          <w:rFonts w:hint="eastAsia"/>
-        </w:rPr>
-      </w:pPr>
-      <w:r>
-        <w:rPr>
-          <w:rFonts w:hint="eastAsia"/>
-        </w:rPr>
-        <w:t xml:space="preserve">        &lt;note&gt;am&lt;/note&gt;</w:t>
-      </w:r>
-    </w:p>
-    <w:p>
-      <w:pPr>
-        <w:pStyle w:val="Standard"/>
-        <w:rPr>
-          <w:rFonts w:hint="eastAsia"/>
-        </w:rPr>
-      </w:pPr>
-      <w:r>
-        <w:rPr>
-          <w:rFonts w:hint="eastAsia"/>
-        </w:rPr>
-        <w:t xml:space="preserve">        &lt;text&gt;Keze nagy csod</w:t>
-      </w:r>
-      <w:r>
-        <w:rPr>
-          <w:rFonts w:hint="eastAsia"/>
-        </w:rPr>
-        <w:t>á</w:t>
-      </w:r>
-      <w:r>
-        <w:rPr>
-          <w:rFonts w:hint="eastAsia"/>
-        </w:rPr>
-        <w:t>kat tesz,\n&lt;/text&gt;</w:t>
-      </w:r>
-    </w:p>
-    <w:p>
-      <w:pPr>
-        <w:pStyle w:val="Standard"/>
-        <w:rPr>
-          <w:rFonts w:hint="eastAsia"/>
-        </w:rPr>
-      </w:pPr>
-      <w:r>
-        <w:rPr>
-          <w:rFonts w:hint="eastAsia"/>
-        </w:rPr>
-        <w:t xml:space="preserve">        &lt;position&gt;esz,&lt;/position&gt;</w:t>
-      </w:r>
-    </w:p>
-    <w:p>
-      <w:pPr>
-        <w:pStyle w:val="Standard"/>
-        <w:rPr>
-          <w:rFonts w:hint="eastAsia"/>
-        </w:rPr>
-      </w:pPr>
-      <w:r>
-        <w:rPr>
-          <w:rFonts w:hint="eastAsia"/>
-        </w:rPr>
-        <w:t xml:space="preserve">    &lt;/segment&gt;</w:t>
-      </w:r>
-    </w:p>
-    <w:p>
-      <w:pPr>
-        <w:pStyle w:val="Standard"/>
-        <w:rPr>
-          <w:rFonts w:hint="eastAsia"/>
-        </w:rPr>
-      </w:pPr>
-      <w:r>
-        <w:rPr>
-          <w:rFonts w:hint="eastAsia"/>
-        </w:rPr>
-        <w:t xml:space="preserve">    &lt;segment id="10"&gt;</w:t>
-      </w:r>
-    </w:p>
-    <w:p>
-      <w:pPr>
-        <w:pStyle w:val="Standard"/>
-        <w:rPr>
-          <w:rFonts w:hint="eastAsia"/>
-        </w:rPr>
-      </w:pPr>
-      <w:r>
-        <w:rPr>
-          <w:rFonts w:hint="eastAsia"/>
-        </w:rPr>
-        <w:t xml:space="preserve">        &lt;note&gt;F&lt;/note&gt;</w:t>
-      </w:r>
-    </w:p>
-    <w:p>
-      <w:pPr>
-        <w:pStyle w:val="Standard"/>
-        <w:rPr>
-          <w:rFonts w:hint="eastAsia"/>
-        </w:rPr>
-      </w:pPr>
-      <w:r>
-        <w:rPr>
-          <w:rFonts w:hint="eastAsia"/>
-        </w:rPr>
-        <w:t xml:space="preserve">        &lt;text&gt;Vele senki nem </w:t>
-      </w:r>
-      <w:r>
-        <w:rPr>
-          <w:rFonts w:hint="eastAsia"/>
-        </w:rPr>
-        <w:t>é</w:t>
-      </w:r>
-      <w:r>
-        <w:rPr>
-          <w:rFonts w:hint="eastAsia"/>
-        </w:rPr>
-        <w:t>r fel&lt;/text&gt;</w:t>
-      </w:r>
-    </w:p>
-    <w:p>
-      <w:pPr>
-        <w:pStyle w:val="Standard"/>
-        <w:rPr>
-          <w:rFonts w:hint="eastAsia"/>
-        </w:rPr>
-      </w:pPr>
-      <w:r>
-        <w:rPr>
-          <w:rFonts w:hint="eastAsia"/>
-        </w:rPr>
-        <w:t xml:space="preserve">        &lt;position&gt;fel&lt;/position&gt;</w:t>
-      </w:r>
-    </w:p>
-    <w:p>
-      <w:pPr>
-        <w:pStyle w:val="Standard"/>
-        <w:rPr>
-          <w:rFonts w:hint="eastAsia"/>
-        </w:rPr>
-      </w:pPr>
-      <w:r>
-        <w:rPr>
-          <w:rFonts w:hint="eastAsia"/>
-        </w:rPr>
-        <w:t xml:space="preserve">    &lt;/segment&gt;</w:t>
-      </w:r>
-    </w:p>
-    <w:p>
-      <w:pPr>
-        <w:pStyle w:val="Standard"/>
-        <w:rPr>
-          <w:rFonts w:hint="eastAsia"/>
-        </w:rPr>
-      </w:pPr>
-      <w:r>
-        <w:rPr>
-          <w:rFonts w:hint="eastAsia"/>
-        </w:rPr>
-        <w:t xml:space="preserve">    &lt;segment id="11"&gt;</w:t>
-      </w:r>
-    </w:p>
-    <w:p>
-      <w:pPr>
-        <w:pStyle w:val="Standard"/>
-        <w:rPr>
-          <w:rFonts w:hint="eastAsia"/>
-        </w:rPr>
-      </w:pPr>
-      <w:r>
-        <w:rPr>
-          <w:rFonts w:hint="eastAsia"/>
-        </w:rPr>
-        <w:t xml:space="preserve">        &lt;note&gt;dm7&lt;/note&gt;</w:t>
-      </w:r>
-    </w:p>
-    <w:p>
-      <w:pPr>
-        <w:pStyle w:val="Standard"/>
-        <w:rPr>
-          <w:rFonts w:hint="eastAsia"/>
-        </w:rPr>
-      </w:pPr>
-      <w:r>
-        <w:rPr>
-          <w:rFonts w:hint="eastAsia"/>
-        </w:rPr>
-        <w:t xml:space="preserve">        &lt;text&gt;, Vele &lt;/text&gt;</w:t>
-      </w:r>
-    </w:p>
-    <w:p>
-      <w:pPr>
-        <w:pStyle w:val="Standard"/>
-        <w:rPr>
-          <w:rFonts w:hint="eastAsia"/>
-        </w:rPr>
-      </w:pPr>
-      <w:r>
-        <w:rPr>
-          <w:rFonts w:hint="eastAsia"/>
-        </w:rPr>
-        <w:t xml:space="preserve">        &lt;position&gt;, Ve&lt;/position&gt;</w:t>
-      </w:r>
-    </w:p>
-    <w:p>
-      <w:pPr>
-        <w:pStyle w:val="Standard"/>
-        <w:rPr>
-          <w:rFonts w:hint="eastAsia"/>
-        </w:rPr>
-      </w:pPr>
-      <w:r>
-        <w:rPr>
-          <w:rFonts w:hint="eastAsia"/>
-        </w:rPr>
-        <w:t xml:space="preserve">    &lt;/segment&gt;</w:t>
-      </w:r>
-    </w:p>
-    <w:p>
-      <w:pPr>
-        <w:pStyle w:val="Standard"/>
-        <w:rPr>
-          <w:rFonts w:hint="eastAsia"/>
-        </w:rPr>
-      </w:pPr>
-      <w:r>
-        <w:rPr>
-          <w:rFonts w:hint="eastAsia"/>
-        </w:rPr>
-        <w:t xml:space="preserve">    &lt;segment id="12"&gt;</w:t>
-      </w:r>
-    </w:p>
-    <w:p>
-      <w:pPr>
-        <w:pStyle w:val="Standard"/>
-        <w:rPr>
-          <w:rFonts w:hint="eastAsia"/>
-        </w:rPr>
-      </w:pPr>
-      <w:r>
-        <w:rPr>
-          <w:rFonts w:hint="eastAsia"/>
-        </w:rPr>
-        <w:t xml:space="preserve">        &lt;note&gt;G&lt;/note&gt;</w:t>
-      </w:r>
-    </w:p>
-    <w:p>
-      <w:pPr>
-        <w:pStyle w:val="Standard"/>
-        <w:rPr>
-          <w:rFonts w:hint="eastAsia"/>
-        </w:rPr>
-      </w:pPr>
-      <w:r>
-        <w:rPr>
-          <w:rFonts w:hint="eastAsia"/>
-        </w:rPr>
-        <w:t xml:space="preserve">        &lt;text&gt;senki nem </w:t>
-      </w:r>
-      <w:r>
-        <w:rPr>
-          <w:rFonts w:hint="eastAsia"/>
-        </w:rPr>
-        <w:t>é</w:t>
-      </w:r>
-      <w:r>
-        <w:rPr>
-          <w:rFonts w:hint="eastAsia"/>
-        </w:rPr>
-        <w:t>r &lt;/text&gt;</w:t>
-      </w:r>
-    </w:p>
-    <w:p>
-      <w:pPr>
-        <w:pStyle w:val="Standard"/>
-        <w:rPr>
-          <w:rFonts w:hint="eastAsia"/>
-        </w:rPr>
-      </w:pPr>
-      <w:r>
-        <w:rPr>
-          <w:rFonts w:hint="eastAsia"/>
-        </w:rPr>
-        <w:t xml:space="preserve">        &lt;position&gt;se&lt;/position&gt;</w:t>
-      </w:r>
-    </w:p>
-    <w:p>
-      <w:pPr>
-        <w:pStyle w:val="Standard"/>
-        <w:rPr>
-          <w:rFonts w:hint="eastAsia"/>
-        </w:rPr>
-      </w:pPr>
-      <w:r>
-        <w:rPr>
-          <w:rFonts w:hint="eastAsia"/>
-        </w:rPr>
-        <w:t xml:space="preserve">    &lt;/segment&gt;</w:t>
-      </w:r>
-    </w:p>
-    <w:p>
-      <w:pPr>
-        <w:pStyle w:val="Standard"/>
-        <w:rPr>
-          <w:rFonts w:hint="eastAsia"/>
-        </w:rPr>
-      </w:pPr>
-      <w:r>
-        <w:rPr>
-          <w:rFonts w:hint="eastAsia"/>
-        </w:rPr>
-        <w:t xml:space="preserve">    &lt;segment id="13"&gt;</w:t>
-      </w:r>
-    </w:p>
-    <w:p>
-      <w:pPr>
-        <w:pStyle w:val="Standard"/>
-        <w:rPr>
-          <w:rFonts w:hint="eastAsia"/>
-        </w:rPr>
-      </w:pPr>
-      <w:r>
-        <w:rPr>
-          <w:rFonts w:hint="eastAsia"/>
-        </w:rPr>
-        <w:t xml:space="preserve">        &lt;note&gt;G7&lt;/note&gt;</w:t>
-      </w:r>
-    </w:p>
-    <w:p>
-      <w:pPr>
-        <w:pStyle w:val="Standard"/>
-        <w:rPr>
-          <w:rFonts w:hint="eastAsia"/>
-        </w:rPr>
-      </w:pPr>
-      <w:r>
-        <w:rPr>
-          <w:rFonts w:hint="eastAsia"/>
-        </w:rPr>
-        <w:t xml:space="preserve">        &lt;text&gt;fel.\n&lt;/text&gt;</w:t>
-      </w:r>
-    </w:p>
-    <w:p>
-      <w:pPr>
-        <w:pStyle w:val="Standard"/>
-        <w:rPr>
-          <w:rFonts w:hint="eastAsia"/>
-        </w:rPr>
-      </w:pPr>
-      <w:r>
-        <w:rPr>
-          <w:rFonts w:hint="eastAsia"/>
-        </w:rPr>
-        <w:t xml:space="preserve">        &lt;position&gt;fel&lt;/position&gt;</w:t>
-      </w:r>
-    </w:p>
-    <w:p>
-      <w:pPr>
-        <w:pStyle w:val="Standard"/>
-        <w:rPr>
-          <w:rFonts w:hint="eastAsia"/>
-        </w:rPr>
-      </w:pPr>
-      <w:r>
-        <w:rPr>
-          <w:rFonts w:hint="eastAsia"/>
-        </w:rPr>
-        <w:t xml:space="preserve">    &lt;/segment&gt;</w:t>
-      </w:r>
-    </w:p>
-    <w:p>
-      <w:pPr>
-        <w:pStyle w:val="Standard"/>
-        <w:rPr>
-          <w:rFonts w:hint="eastAsia"/>
-        </w:rPr>
-      </w:pPr>
-      <w:r>
-        <w:rPr>
-          <w:rFonts w:hint="eastAsia"/>
-        </w:rPr>
-        <w:t xml:space="preserve">    &lt;segment id="14"&gt;</w:t>
-      </w:r>
-    </w:p>
-    <w:p>
-      <w:pPr>
-        <w:pStyle w:val="Standard"/>
-        <w:rPr>
-          <w:rFonts w:hint="eastAsia"/>
-        </w:rPr>
-      </w:pPr>
-      <w:r>
-        <w:rPr>
-          <w:rFonts w:hint="eastAsia"/>
-        </w:rPr>
-        <w:t xml:space="preserve">        &lt;note&gt;G7&lt;/note&gt;</w:t>
-      </w:r>
-    </w:p>
-    <w:p>
-      <w:pPr>
-        <w:pStyle w:val="Standard"/>
-        <w:rPr>
-          <w:rFonts w:hint="eastAsia"/>
-        </w:rPr>
-      </w:pPr>
-      <w:r>
-        <w:rPr>
-          <w:rFonts w:hint="eastAsia"/>
-        </w:rPr>
-        <w:t xml:space="preserve">        &lt;text&gt;Ó, Hatal&lt;/text&gt;</w:t>
-      </w:r>
-    </w:p>
-    <w:p>
-      <w:pPr>
-        <w:pStyle w:val="Standard"/>
-        <w:rPr>
-          <w:rFonts w:hint="eastAsia"/>
-        </w:rPr>
-      </w:pPr>
-      <w:r>
-        <w:rPr>
-          <w:rFonts w:hint="eastAsia"/>
-        </w:rPr>
-        <w:t xml:space="preserve">        &lt;position&gt;Hat&lt;/position&gt;</w:t>
-      </w:r>
-    </w:p>
-    <w:p>
-      <w:pPr>
-        <w:pStyle w:val="Standard"/>
-        <w:rPr>
-          <w:rFonts w:hint="eastAsia"/>
-        </w:rPr>
-      </w:pPr>
-      <w:r>
-        <w:rPr>
-          <w:rFonts w:hint="eastAsia"/>
-        </w:rPr>
-        <w:t xml:space="preserve">    &lt;/segment&gt;</w:t>
-      </w:r>
-    </w:p>
-    <w:p>
-      <w:pPr>
-        <w:pStyle w:val="Standard"/>
-        <w:rPr>
-          <w:rFonts w:hint="eastAsia"/>
-        </w:rPr>
-      </w:pPr>
-      <w:r>
-        <w:rPr>
-          <w:rFonts w:hint="eastAsia"/>
-        </w:rPr>
-        <w:t xml:space="preserve">    &lt;segment id="15"&gt;</w:t>
-      </w:r>
-    </w:p>
-    <w:p>
-      <w:pPr>
-        <w:pStyle w:val="Standard"/>
-        <w:rPr>
-          <w:rFonts w:hint="eastAsia"/>
-        </w:rPr>
-      </w:pPr>
-      <w:r>
-        <w:rPr>
-          <w:rFonts w:hint="eastAsia"/>
-        </w:rPr>
-        <w:t xml:space="preserve">        &lt;note&gt;C&lt;/note&gt;</w:t>
-      </w:r>
-    </w:p>
-    <w:p>
-      <w:pPr>
-        <w:pStyle w:val="Standard"/>
-        <w:rPr>
-          <w:rFonts w:hint="eastAsia"/>
-        </w:rPr>
-      </w:pPr>
-      <w:r>
-        <w:rPr>
-          <w:rFonts w:hint="eastAsia"/>
-        </w:rPr>
-        <w:t xml:space="preserve">        &lt;text&gt;mas, &lt;/text&gt;</w:t>
-      </w:r>
-    </w:p>
-    <w:p>
-      <w:pPr>
-        <w:pStyle w:val="Standard"/>
-        <w:rPr>
-          <w:rFonts w:hint="eastAsia"/>
-        </w:rPr>
-      </w:pPr>
-      <w:r>
-        <w:rPr>
-          <w:rFonts w:hint="eastAsia"/>
-        </w:rPr>
-        <w:t xml:space="preserve">        &lt;position&gt;mas&lt;/position&gt;</w:t>
-      </w:r>
-    </w:p>
-    <w:p>
-      <w:pPr>
-        <w:pStyle w:val="Standard"/>
-        <w:rPr>
-          <w:rFonts w:hint="eastAsia"/>
-        </w:rPr>
-      </w:pPr>
-      <w:r>
-        <w:rPr>
-          <w:rFonts w:hint="eastAsia"/>
-        </w:rPr>
-        <w:t xml:space="preserve">    &lt;/segment&gt;</w:t>
-      </w:r>
-    </w:p>
-    <w:p>
-      <w:pPr>
-        <w:pStyle w:val="Standard"/>
-        <w:rPr>
-          <w:rFonts w:hint="eastAsia"/>
-        </w:rPr>
-      </w:pPr>
-      <w:r>
-        <w:rPr>
-          <w:rFonts w:hint="eastAsia"/>
-        </w:rPr>
-        <w:t xml:space="preserve">    &lt;segment id="16"&gt;</w:t>
-      </w:r>
-    </w:p>
-    <w:p>
-      <w:pPr>
-        <w:pStyle w:val="Standard"/>
-        <w:rPr>
-          <w:rFonts w:hint="eastAsia"/>
-        </w:rPr>
-      </w:pPr>
-      <w:r>
-        <w:rPr>
-          <w:rFonts w:hint="eastAsia"/>
-        </w:rPr>
-        <w:t xml:space="preserve">        &lt;note&gt;am&lt;/note&gt;</w:t>
-      </w:r>
-    </w:p>
-    <w:p>
-      <w:pPr>
-        <w:pStyle w:val="Standard"/>
-        <w:rPr>
-          <w:rFonts w:hint="eastAsia"/>
-        </w:rPr>
-      </w:pPr>
-      <w:r>
-        <w:rPr>
-          <w:rFonts w:hint="eastAsia"/>
-        </w:rPr>
-        <w:t xml:space="preserve">        &lt;text&gt;</w:t>
-      </w:r>
-      <w:r>
-        <w:rPr>
-          <w:rFonts w:hint="eastAsia"/>
-        </w:rPr>
-        <w:t>ó</w:t>
-      </w:r>
-      <w:r>
-        <w:rPr>
-          <w:rFonts w:hint="eastAsia"/>
-        </w:rPr>
-        <w:t>, Hatalmas, &lt;/text&gt;</w:t>
-      </w:r>
-    </w:p>
-    <w:p>
-      <w:pPr>
-        <w:pStyle w:val="Standard"/>
-        <w:rPr>
-          <w:rFonts w:hint="eastAsia"/>
-        </w:rPr>
-      </w:pPr>
-      <w:r>
-        <w:rPr>
-          <w:rFonts w:hint="eastAsia"/>
-        </w:rPr>
-        <w:t xml:space="preserve">        &lt;position&gt;mas&lt;/position&gt;</w:t>
-      </w:r>
-    </w:p>
-    <w:p>
-      <w:pPr>
-        <w:pStyle w:val="Standard"/>
-        <w:rPr>
-          <w:rFonts w:hint="eastAsia"/>
-        </w:rPr>
-      </w:pPr>
-      <w:r>
-        <w:rPr>
-          <w:rFonts w:hint="eastAsia"/>
-        </w:rPr>
-        <w:t xml:space="preserve">    &lt;/segment&gt;</w:t>
-      </w:r>
-    </w:p>
-    <w:p>
-      <w:pPr>
-        <w:pStyle w:val="Standard"/>
-        <w:rPr>
-          <w:rFonts w:hint="eastAsia"/>
-        </w:rPr>
-      </w:pPr>
-      <w:r>
-        <w:rPr>
-          <w:rFonts w:hint="eastAsia"/>
-        </w:rPr>
-        <w:t xml:space="preserve">    &lt;segment id="17"&gt;</w:t>
-      </w:r>
-    </w:p>
-    <w:p>
-      <w:pPr>
-        <w:pStyle w:val="Standard"/>
-        <w:rPr>
-          <w:rFonts w:hint="eastAsia"/>
-        </w:rPr>
-      </w:pPr>
-      <w:r>
-        <w:rPr>
-          <w:rFonts w:hint="eastAsia"/>
-        </w:rPr>
-        <w:t xml:space="preserve">        &lt;note&gt;F&lt;/note&gt;</w:t>
-      </w:r>
-    </w:p>
-    <w:p>
-      <w:pPr>
-        <w:pStyle w:val="Standard"/>
-        <w:rPr>
-          <w:rFonts w:hint="eastAsia"/>
-        </w:rPr>
-      </w:pPr>
-      <w:r>
-        <w:rPr>
-          <w:rFonts w:hint="eastAsia"/>
-        </w:rPr>
-        <w:t xml:space="preserve">        &lt;text&gt;</w:t>
-      </w:r>
-      <w:r>
-        <w:rPr>
-          <w:rFonts w:hint="eastAsia"/>
-        </w:rPr>
-        <w:t>ó</w:t>
-      </w:r>
-      <w:r>
-        <w:rPr>
-          <w:rFonts w:hint="eastAsia"/>
-        </w:rPr>
-        <w:t>, Hatalmas,&lt;/text&gt;</w:t>
-      </w:r>
-    </w:p>
-    <w:p>
-      <w:pPr>
-        <w:pStyle w:val="Standard"/>
-        <w:rPr>
-          <w:rFonts w:hint="eastAsia"/>
-        </w:rPr>
-      </w:pPr>
-      <w:r>
-        <w:rPr>
-          <w:rFonts w:hint="eastAsia"/>
-        </w:rPr>
-        <w:t xml:space="preserve">        &lt;position&gt;mas&lt;/position&gt;</w:t>
-      </w:r>
-    </w:p>
-    <w:p>
-      <w:pPr>
-        <w:pStyle w:val="Standard"/>
-        <w:rPr>
-          <w:rFonts w:hint="eastAsia"/>
-        </w:rPr>
-      </w:pPr>
-      <w:r>
-        <w:rPr>
-          <w:rFonts w:hint="eastAsia"/>
-        </w:rPr>
-        <w:t xml:space="preserve">    &lt;/segment&gt;</w:t>
-      </w:r>
-    </w:p>
-    <w:p>
-      <w:pPr>
-        <w:pStyle w:val="Standard"/>
-        <w:rPr>
-          <w:rFonts w:hint="eastAsia"/>
-        </w:rPr>
-      </w:pPr>
-      <w:r>
-        <w:rPr>
-          <w:rFonts w:hint="eastAsia"/>
-        </w:rPr>
-        <w:t xml:space="preserve">    &lt;segment id="18"&gt;</w:t>
-      </w:r>
-    </w:p>
-    <w:p>
-      <w:pPr>
-        <w:pStyle w:val="Standard"/>
-        <w:rPr>
-          <w:rFonts w:hint="eastAsia"/>
-        </w:rPr>
-      </w:pPr>
-      <w:r>
-        <w:rPr>
-          <w:rFonts w:hint="eastAsia"/>
-        </w:rPr>
-        <w:t xml:space="preserve">        &lt;note&gt;G7&lt;/note&gt;</w:t>
-      </w:r>
-    </w:p>
-    <w:p>
-      <w:pPr>
-        <w:pStyle w:val="Standard"/>
-        <w:rPr>
-          <w:rFonts w:hint="eastAsia"/>
-        </w:rPr>
-      </w:pPr>
-      <w:r>
-        <w:rPr>
-          <w:rFonts w:hint="eastAsia"/>
-        </w:rPr>
-        <w:t xml:space="preserve">        &lt;text&gt; </w:t>
-      </w:r>
-      <w:r>
-        <w:rPr>
-          <w:rFonts w:hint="eastAsia"/>
-        </w:rPr>
-        <w:t>ó</w:t>
-      </w:r>
-      <w:r>
-        <w:rPr>
-          <w:rFonts w:hint="eastAsia"/>
-        </w:rPr>
-        <w:t>, Hatal&lt;/text&gt;</w:t>
-      </w:r>
-    </w:p>
-    <w:p>
-      <w:pPr>
-        <w:pStyle w:val="Standard"/>
-        <w:rPr>
-          <w:rFonts w:hint="eastAsia"/>
-        </w:rPr>
-      </w:pPr>
-      <w:r>
-        <w:rPr>
-          <w:rFonts w:hint="eastAsia"/>
-        </w:rPr>
-        <w:lastRenderedPageBreak/>
-        <w:t xml:space="preserve">        &lt;position&gt; </w:t>
-      </w:r>
-      <w:r>
-        <w:rPr>
-          <w:rFonts w:hint="eastAsia"/>
-        </w:rPr>
-        <w:t>ó</w:t>
-      </w:r>
-      <w:r>
-        <w:rPr>
-          <w:rFonts w:hint="eastAsia"/>
-        </w:rPr>
-        <w:t>&lt;/position&gt;</w:t>
-      </w:r>
-    </w:p>
-    <w:p>
-      <w:pPr>
-        <w:pStyle w:val="Standard"/>
-        <w:rPr>
-          <w:rFonts w:hint="eastAsia"/>
-        </w:rPr>
-      </w:pPr>
-      <w:r>
-        <w:rPr>
-          <w:rFonts w:hint="eastAsia"/>
-        </w:rPr>
-        <w:t xml:space="preserve">    &lt;/segment&gt;</w:t>
-      </w:r>
-    </w:p>
-    <w:p>
-      <w:pPr>
-        <w:pStyle w:val="Standard"/>
-        <w:rPr>
-          <w:rFonts w:hint="eastAsia"/>
-        </w:rPr>
-      </w:pPr>
-      <w:r>
-        <w:rPr>
-          <w:rFonts w:hint="eastAsia"/>
-        </w:rPr>
-        <w:t xml:space="preserve">    &lt;segment id="19"&gt;</w:t>
-      </w:r>
-    </w:p>
-    <w:p>
-      <w:pPr>
-        <w:pStyle w:val="Standard"/>
-        <w:rPr>
-          <w:rFonts w:hint="eastAsia"/>
-        </w:rPr>
-      </w:pPr>
-      <w:r>
-        <w:rPr>
-          <w:rFonts w:hint="eastAsia"/>
-        </w:rPr>
-        <w:t xml:space="preserve">        &lt;note&gt;C&lt;/note&gt;</w:t>
-      </w:r>
-    </w:p>
-    <w:p>
-      <w:pPr>
-        <w:pStyle w:val="Standard"/>
-        <w:rPr>
-          <w:rFonts w:hint="eastAsia"/>
-        </w:rPr>
-      </w:pPr>
-      <w:r>
-        <w:rPr>
-          <w:rFonts w:hint="eastAsia"/>
-        </w:rPr>
-        <w:t xml:space="preserve">        &lt;text&gt;mas!&lt;/text&gt;</w:t>
-      </w:r>
-    </w:p>
-    <w:p>
-      <w:pPr>
-        <w:pStyle w:val="Standard"/>
-        <w:rPr>
-          <w:rFonts w:hint="eastAsia"/>
-        </w:rPr>
-      </w:pPr>
-      <w:r>
-        <w:rPr>
-          <w:rFonts w:hint="eastAsia"/>
-        </w:rPr>
-        <w:t xml:space="preserve">        &lt;position&gt;mas&lt;/position&gt;</w:t>
-      </w:r>
-    </w:p>
-    <w:p>
-      <w:pPr>
-        <w:pStyle w:val="Standard"/>
-        <w:rPr>
-          <w:rFonts w:hint="eastAsia"/>
-        </w:rPr>
-      </w:pPr>
-      <w:r>
-        <w:rPr>
-          <w:rFonts w:hint="eastAsia"/>
-        </w:rPr>
-        <w:t xml:space="preserve">    &lt;/segment&gt;</w:t>
-      </w:r>
-    </w:p>
-    <w:p>
-      <w:pPr>
-        <w:pStyle w:val="Standard"/>
-        <w:rPr>
-          <w:rFonts w:hint="eastAsia"/>
-        </w:rPr>
-      </w:pPr>
-    </w:p>
-    <w:p>
-      <w:pPr>
-        <w:pStyle w:val="Standard"/>
-        <w:rPr>
-          <w:rFonts w:hint="eastAsia"/>
-        </w:rPr>
-      </w:pPr>
-      <w:r>
-        <w:rPr>
-          <w:rFonts w:hint="eastAsia"/>
-        </w:rPr>
-        <w:t xml:space="preserve"> &lt;/sheet&gt;</w:t>
-      </w:r>
-    </w:p>
-    <w:p>
-      <w:pPr>
-        <w:pStyle w:val="Standard"/>
-        <w:rPr>
-          <w:rFonts w:hint="eastAsia"/>
-        </w:rPr>
-      </w:pPr>
-    </w:p>
-    <w:p>
-      <w:pPr>
-        <w:pStyle w:val="Standard"/>
-      </w:pPr>
-      <w:r>
-        <w:t xml:space="preserve">Szegmensekre van bontva az adott akkord és a hozzátartozó szöveg. Minden szegmens kap egy id-t ami a sortöréshez szükséges az első verzió szerint. </w:t>
-      </w:r>
-      <w:r>
-        <w:t>A szegmensen belül a note tárolja az akkordot, a text a blokkhoz tartozó szöveget, a position pedig tárolja az akkord elhelyezkedését a szöveg felett. Python-ba ehhez készült egy szemléltető program, ami ezt az xml-t jeleníti meg</w:t>
+        <w:t>Python-ba ehhez készült egy szemléltető program, ami ezt az xml-t jeleníti meg</w:t>
       </w:r>
       <w:r>
         <w:t xml:space="preserve"> egyenlőre konzolon.</w:t>
@@ -2921,12 +2848,16 @@
     <w:p>
       <w:pPr>
         <w:pStyle w:val="Standard"/>
-      </w:pPr>
-    </w:p>
-    <w:p>
-      <w:pPr>
-        <w:pStyle w:val="Standard"/>
-        <w:rPr>
+        <w:rPr>
+          <w:rFonts w:hint="eastAsia"/>
+        </w:rPr>
+      </w:pPr>
+    </w:p>
+    <w:p>
+      <w:pPr>
+        <w:pStyle w:val="Standard"/>
+        <w:rPr>
+          <w:rFonts w:hint="eastAsia"/>
           <w:u w:val="single"/>
         </w:rPr>
       </w:pPr>
@@ -2940,32 +2871,41 @@
     <w:p>
       <w:pPr>
         <w:pStyle w:val="Standard"/>
-        <w:numPr>
-          <w:ilvl w:val="0"/>
-          <w:numId w:val="7"/>
-        </w:numPr>
-      </w:pPr>
-      <w:r>
-        <w:t>A minta adatok hiányosságai</w:t>
-      </w:r>
-    </w:p>
-    <w:p>
-      <w:pPr>
-        <w:pStyle w:val="Standard"/>
         <w:ind w:left="360"/>
+      </w:pPr>
+      <w:r>
+        <w:t>A jelen példában 3 részre van bontva a kotta, szöveg, akkord, pozíció. Ahhoz, hogy ebből tudjon  működni a konzolra kiiratás a megfelelő pozíciókkal, az indexelést tettem lista adatstrukt</w:t>
+      </w:r>
+      <w:r>
+        <w:t>úrába, hogy meglegyen mindegyik akkordnak a megfelelő pozíciója. Kétfajta adat kerül tárolásra, az egyik mindenképpen az, hogy az xml-ben megadott string alapján melyik indexű karakternél található a szegmens szövegében a string maga, mert az jelöli az akkord helyét.</w:t>
+      </w:r>
+      <w:r>
+        <w:t xml:space="preserve"> A másik pedig maga a string ami kiadja a kotta véglegesítését, a konkatenált akkord, - és szóközszámmal, valamint a kotta szövegével.</w:t>
+      </w:r>
+    </w:p>
+    <w:p>
+      <w:pPr>
+        <w:pStyle w:val="Standard"/>
+        <w:ind w:left="360"/>
+      </w:pPr>
+    </w:p>
+    <w:p>
+      <w:pPr>
+        <w:pStyle w:val="Standard"/>
+        <w:ind w:left="360"/>
         <w:rPr>
           <w:rFonts w:hint="eastAsia"/>
           <w:u w:val="single"/>
         </w:rPr>
       </w:pPr>
       <w:r>
-        <w:t>A jelen példában 3 részre van bontva a kotta, szöveg, akkord, pozíció. Ahhoz, hogy ebből tudjon  működni a konzolra kiiratás a megfelelő pozíciókkal, az indexelést tettem lista adatstrukt</w:t>
-      </w:r>
-      <w:r>
-        <w:t>úrába, hogy meglegyen mindegyik akkordnak a megfelelő pozíciója. Kétfajta adat kerül tárolásra, az egyik mindenképpen az, hogy az xml-ben megadott string alapján melyik indexű karakternél található a szegmens szövegében a string maga, mert az jelöli az akkord helyét.</w:t>
-      </w:r>
-      <w:r>
-        <w:t xml:space="preserve"> A másik pedig maga a string ami kiadja a kotta véglegesítését, a konkatenált akkord, - és szóközszámmal, valamint a kotta szövegével.</w:t>
+        <w:t xml:space="preserve">Az első elakadást az egy sorba történő többszöri előfodulású szöveg okozta, amit úgy oldottam meg, hogy ha már egyszer megtalálható a sorban az adott substring, akkor azt megszámolja hányszor fordul elő, annyiszor kihagyja azt és a következőt vegye számításba az indexelésnél. Ehhez tartozik </w:t>
+      </w:r>
+      <w:r>
+        <w:t>a</w:t>
+      </w:r>
+      <w:r>
+        <w:t xml:space="preserve"> számláló, ami olyan értéket kap, amennyi előfordulása van a substringnek az addig befűzött sorba.</w:t>
       </w:r>
     </w:p>
     <w:p>
@@ -3009,18 +2949,30 @@
         <w:pStyle w:val="Standard"/>
         <w:rPr>
           <w:rFonts w:hint="eastAsia"/>
-        </w:rPr>
-      </w:pPr>
-      <w:bookmarkStart w:id="0" w:name="_GoBack"/>
-      <w:bookmarkEnd w:id="0"/>
-    </w:p>
-    <w:p>
-      <w:pPr>
-        <w:pStyle w:val="Standard"/>
-        <w:rPr>
-          <w:rFonts w:hint="eastAsia"/>
-        </w:rPr>
-      </w:pPr>
+          <w:u w:val="single"/>
+        </w:rPr>
+      </w:pPr>
+      <w:r>
+        <w:tab/>
+      </w:r>
+      <w:r>
+        <w:rPr>
+          <w:u w:val="single"/>
+        </w:rPr>
+        <w:t>OCR</w:t>
+      </w:r>
+    </w:p>
+    <w:p>
+      <w:pPr>
+        <w:pStyle w:val="Standard"/>
+        <w:rPr>
+          <w:rFonts w:hint="eastAsia"/>
+        </w:rPr>
+      </w:pPr>
+      <w:r>
+        <w:tab/>
+        <w:t>Pytesseract</w:t>
+      </w:r>
     </w:p>
     <w:sectPr>
       <w:pgSz w:w="11906" w:h="16838"/>

</xml_diff>